<commit_message>
modify sql and create ej3Hibernate
</commit_message>
<xml_diff>
--- a/SQL/SQL Parte 2/Ejercicios-ModuloSQL-Parte2-ConsultasGenerales.docx
+++ b/SQL/SQL Parte 2/Ejercicios-ModuloSQL-Parte2-ConsultasGenerales.docx
@@ -458,37 +458,474 @@
           <w:color w:val="4F81BD" w:themeColor="accent1"/>
           <w:lang w:val="en-US"/>
         </w:rPr>
+        <w:t xml:space="preserve">desc </w:t>
+      </w:r>
+      <w:proofErr w:type="gramStart"/>
+      <w:r>
+        <w:rPr>
+          <w:rFonts w:ascii="Bitstream Vera Serif" w:hAnsi="Bitstream Vera Serif"/>
+          <w:color w:val="4F81BD" w:themeColor="accent1"/>
+          <w:lang w:val="en-US"/>
+        </w:rPr>
+        <w:t>employees;</w:t>
+      </w:r>
+      <w:proofErr w:type="gramEnd"/>
+    </w:p>
+    <w:p>
+      <w:pPr>
+        <w:rPr>
+          <w:rFonts w:ascii="Bitstream Vera Serif" w:hAnsi="Bitstream Vera Serif"/>
+          <w:color w:val="4F81BD" w:themeColor="accent1"/>
+          <w:lang w:val="en-US"/>
+        </w:rPr>
+      </w:pPr>
+      <w:r>
+        <w:rPr>
+          <w:rFonts w:ascii="Bitstream Vera Serif" w:hAnsi="Bitstream Vera Serif"/>
+          <w:color w:val="4F81BD" w:themeColor="accent1"/>
+          <w:lang w:val="en-US"/>
+        </w:rPr>
+        <w:t>select EMPLOYEE_ID, LAST_NAME, JOB_ID, SALARY</w:t>
+      </w:r>
+    </w:p>
+    <w:p>
+      <w:pPr>
+        <w:rPr>
+          <w:rFonts w:ascii="Bitstream Vera Serif" w:hAnsi="Bitstream Vera Serif"/>
+          <w:color w:val="4F81BD" w:themeColor="accent1"/>
+          <w:lang w:val="en-US"/>
+        </w:rPr>
+      </w:pPr>
+      <w:r>
+        <w:rPr>
+          <w:rFonts w:ascii="Bitstream Vera Serif" w:hAnsi="Bitstream Vera Serif"/>
+          <w:color w:val="4F81BD" w:themeColor="accent1"/>
+          <w:lang w:val="en-US"/>
+        </w:rPr>
+        <w:t>from employees</w:t>
+      </w:r>
+    </w:p>
+    <w:p>
+      <w:pPr>
+        <w:rPr>
+          <w:rFonts w:ascii="Bitstream Vera Serif" w:hAnsi="Bitstream Vera Serif"/>
+          <w:color w:val="4F81BD" w:themeColor="accent1"/>
+          <w:lang w:val="en-US"/>
+        </w:rPr>
+      </w:pPr>
+      <w:r>
+        <w:rPr>
+          <w:rFonts w:ascii="Bitstream Vera Serif" w:hAnsi="Bitstream Vera Serif"/>
+          <w:color w:val="4F81BD" w:themeColor="accent1"/>
+          <w:lang w:val="en-US"/>
+        </w:rPr>
+        <w:t xml:space="preserve">where </w:t>
+      </w:r>
+      <w:proofErr w:type="spellStart"/>
+      <w:r>
+        <w:rPr>
+          <w:rFonts w:ascii="Bitstream Vera Serif" w:hAnsi="Bitstream Vera Serif"/>
+          <w:color w:val="4F81BD" w:themeColor="accent1"/>
+          <w:lang w:val="en-US"/>
+        </w:rPr>
+        <w:t>job_id</w:t>
+      </w:r>
+      <w:proofErr w:type="spellEnd"/>
+      <w:r>
+        <w:rPr>
+          <w:rFonts w:ascii="Bitstream Vera Serif" w:hAnsi="Bitstream Vera Serif"/>
+          <w:color w:val="4F81BD" w:themeColor="accent1"/>
+          <w:lang w:val="en-US"/>
+        </w:rPr>
+        <w:t xml:space="preserve"> = 'IT_PROG' order by JOB_ID </w:t>
+      </w:r>
+      <w:proofErr w:type="spellStart"/>
+      <w:proofErr w:type="gramStart"/>
+      <w:r>
+        <w:rPr>
+          <w:rFonts w:ascii="Bitstream Vera Serif" w:hAnsi="Bitstream Vera Serif"/>
+          <w:color w:val="4F81BD" w:themeColor="accent1"/>
+          <w:lang w:val="en-US"/>
+        </w:rPr>
+        <w:t>asc</w:t>
+      </w:r>
+      <w:proofErr w:type="spellEnd"/>
+      <w:r>
+        <w:rPr>
+          <w:rFonts w:ascii="Bitstream Vera Serif" w:hAnsi="Bitstream Vera Serif"/>
+          <w:color w:val="4F81BD" w:themeColor="accent1"/>
+          <w:lang w:val="en-US"/>
+        </w:rPr>
+        <w:t>;</w:t>
+      </w:r>
+      <w:proofErr w:type="gramEnd"/>
+    </w:p>
+    <w:p>
+      <w:pPr>
+        <w:rPr>
+          <w:rFonts w:ascii="Bitstream Vera Serif" w:hAnsi="Bitstream Vera Serif"/>
+          <w:color w:val="4F81BD" w:themeColor="accent1"/>
+          <w:lang w:val="en-US"/>
+        </w:rPr>
+      </w:pPr>
+    </w:p>
+    <w:p>
+      <w:pPr>
+        <w:rPr>
+          <w:rFonts w:ascii="Bitstream Vera Serif" w:hAnsi="Bitstream Vera Serif"/>
+          <w:color w:val="4F81BD" w:themeColor="accent1"/>
+          <w:lang w:val="en-US"/>
+        </w:rPr>
+      </w:pPr>
+      <w:r>
+        <w:rPr>
+          <w:rFonts w:ascii="Bitstream Vera Serif" w:hAnsi="Bitstream Vera Serif"/>
+          <w:color w:val="4F81BD" w:themeColor="accent1"/>
+          <w:lang w:val="en-US"/>
+        </w:rPr>
+        <w:t>select EMPLOYEE_ID, LAST_NAME, JOB_ID, SALARY</w:t>
+      </w:r>
+    </w:p>
+    <w:p>
+      <w:pPr>
+        <w:rPr>
+          <w:rFonts w:ascii="Bitstream Vera Serif" w:hAnsi="Bitstream Vera Serif"/>
+          <w:color w:val="4F81BD" w:themeColor="accent1"/>
+          <w:lang w:val="en-US"/>
+        </w:rPr>
+      </w:pPr>
+      <w:r>
+        <w:rPr>
+          <w:rFonts w:ascii="Bitstream Vera Serif" w:hAnsi="Bitstream Vera Serif"/>
+          <w:color w:val="4F81BD" w:themeColor="accent1"/>
+          <w:lang w:val="en-US"/>
+        </w:rPr>
+        <w:t>from employees</w:t>
+      </w:r>
+    </w:p>
+    <w:p>
+      <w:pPr>
+        <w:rPr>
+          <w:rFonts w:ascii="Bitstream Vera Serif" w:hAnsi="Bitstream Vera Serif"/>
+          <w:color w:val="4F81BD" w:themeColor="accent1"/>
+          <w:lang w:val="en-US"/>
+        </w:rPr>
+      </w:pPr>
+      <w:r>
+        <w:rPr>
+          <w:rFonts w:ascii="Bitstream Vera Serif" w:hAnsi="Bitstream Vera Serif"/>
+          <w:color w:val="4F81BD" w:themeColor="accent1"/>
+          <w:lang w:val="en-US"/>
+        </w:rPr>
+        <w:t xml:space="preserve">where </w:t>
+      </w:r>
+      <w:proofErr w:type="spellStart"/>
+      <w:r>
+        <w:rPr>
+          <w:rFonts w:ascii="Bitstream Vera Serif" w:hAnsi="Bitstream Vera Serif"/>
+          <w:color w:val="4F81BD" w:themeColor="accent1"/>
+          <w:lang w:val="en-US"/>
+        </w:rPr>
+        <w:t>job_id</w:t>
+      </w:r>
+      <w:proofErr w:type="spellEnd"/>
+      <w:r>
+        <w:rPr>
+          <w:rFonts w:ascii="Bitstream Vera Serif" w:hAnsi="Bitstream Vera Serif"/>
+          <w:color w:val="4F81BD" w:themeColor="accent1"/>
+          <w:lang w:val="en-US"/>
+        </w:rPr>
+        <w:t xml:space="preserve"> = 'ST_MAN'</w:t>
+      </w:r>
+    </w:p>
+    <w:p>
+      <w:pPr>
+        <w:rPr>
+          <w:rFonts w:ascii="Bitstream Vera Serif" w:hAnsi="Bitstream Vera Serif"/>
+          <w:color w:val="4F81BD" w:themeColor="accent1"/>
+          <w:lang w:val="en-US"/>
+        </w:rPr>
+      </w:pPr>
+      <w:r>
+        <w:rPr>
+          <w:rFonts w:ascii="Bitstream Vera Serif" w:hAnsi="Bitstream Vera Serif"/>
+          <w:color w:val="4F81BD" w:themeColor="accent1"/>
+          <w:lang w:val="en-US"/>
+        </w:rPr>
+        <w:t xml:space="preserve">order by JOB_ID </w:t>
+      </w:r>
+      <w:proofErr w:type="spellStart"/>
+      <w:proofErr w:type="gramStart"/>
+      <w:r>
+        <w:rPr>
+          <w:rFonts w:ascii="Bitstream Vera Serif" w:hAnsi="Bitstream Vera Serif"/>
+          <w:color w:val="4F81BD" w:themeColor="accent1"/>
+          <w:lang w:val="en-US"/>
+        </w:rPr>
+        <w:t>asc</w:t>
+      </w:r>
+      <w:proofErr w:type="spellEnd"/>
+      <w:r>
+        <w:rPr>
+          <w:rFonts w:ascii="Bitstream Vera Serif" w:hAnsi="Bitstream Vera Serif"/>
+          <w:color w:val="4F81BD" w:themeColor="accent1"/>
+          <w:lang w:val="en-US"/>
+        </w:rPr>
+        <w:t>;</w:t>
+      </w:r>
+      <w:proofErr w:type="gramEnd"/>
+    </w:p>
+    <w:p>
+      <w:pPr>
+        <w:rPr>
+          <w:rFonts w:ascii="Bitstream Vera Serif" w:hAnsi="Bitstream Vera Serif"/>
+          <w:color w:val="4F81BD" w:themeColor="accent1"/>
+          <w:lang w:val="en-US"/>
+        </w:rPr>
+      </w:pPr>
+    </w:p>
+    <w:p>
+      <w:pPr>
+        <w:rPr>
+          <w:rFonts w:ascii="Bitstream Vera Serif" w:hAnsi="Bitstream Vera Serif"/>
+          <w:color w:val="4F81BD" w:themeColor="accent1"/>
+          <w:lang w:val="en-US"/>
+        </w:rPr>
+      </w:pPr>
+      <w:r>
+        <w:rPr>
+          <w:rFonts w:ascii="Bitstream Vera Serif" w:hAnsi="Bitstream Vera Serif"/>
+          <w:color w:val="4F81BD" w:themeColor="accent1"/>
+          <w:lang w:val="en-US"/>
+        </w:rPr>
+        <w:t>select EMPLOYEE_ID, LAST_NAME, JOB_ID, SALARY</w:t>
+      </w:r>
+    </w:p>
+    <w:p>
+      <w:pPr>
+        <w:rPr>
+          <w:rFonts w:ascii="Bitstream Vera Serif" w:hAnsi="Bitstream Vera Serif"/>
+          <w:color w:val="4F81BD" w:themeColor="accent1"/>
+          <w:lang w:val="en-US"/>
+        </w:rPr>
+      </w:pPr>
+      <w:r>
+        <w:rPr>
+          <w:rFonts w:ascii="Bitstream Vera Serif" w:hAnsi="Bitstream Vera Serif"/>
+          <w:color w:val="4F81BD" w:themeColor="accent1"/>
+          <w:lang w:val="en-US"/>
+        </w:rPr>
+        <w:t>from employees</w:t>
+      </w:r>
+    </w:p>
+    <w:p>
+      <w:pPr>
+        <w:rPr>
+          <w:rFonts w:ascii="Bitstream Vera Serif" w:hAnsi="Bitstream Vera Serif"/>
+          <w:color w:val="4F81BD" w:themeColor="accent1"/>
+          <w:lang w:val="en-US"/>
+        </w:rPr>
+      </w:pPr>
+      <w:r>
+        <w:rPr>
+          <w:rFonts w:ascii="Bitstream Vera Serif" w:hAnsi="Bitstream Vera Serif"/>
+          <w:color w:val="4F81BD" w:themeColor="accent1"/>
+          <w:lang w:val="en-US"/>
+        </w:rPr>
+        <w:lastRenderedPageBreak/>
+        <w:t xml:space="preserve">where </w:t>
+      </w:r>
+      <w:proofErr w:type="spellStart"/>
+      <w:r>
+        <w:rPr>
+          <w:rFonts w:ascii="Bitstream Vera Serif" w:hAnsi="Bitstream Vera Serif"/>
+          <w:color w:val="4F81BD" w:themeColor="accent1"/>
+          <w:lang w:val="en-US"/>
+        </w:rPr>
+        <w:t>job_id</w:t>
+      </w:r>
+      <w:proofErr w:type="spellEnd"/>
+      <w:r>
+        <w:rPr>
+          <w:rFonts w:ascii="Bitstream Vera Serif" w:hAnsi="Bitstream Vera Serif"/>
+          <w:color w:val="4F81BD" w:themeColor="accent1"/>
+          <w:lang w:val="en-US"/>
+        </w:rPr>
+        <w:t xml:space="preserve"> = 'SA_REP'</w:t>
+      </w:r>
+    </w:p>
+    <w:p>
+      <w:pPr>
+        <w:rPr>
+          <w:rFonts w:ascii="Bitstream Vera Serif" w:hAnsi="Bitstream Vera Serif"/>
+          <w:color w:val="4F81BD" w:themeColor="accent1"/>
+          <w:lang w:val="en-US"/>
+        </w:rPr>
+      </w:pPr>
+      <w:r>
+        <w:rPr>
+          <w:rFonts w:ascii="Bitstream Vera Serif" w:hAnsi="Bitstream Vera Serif"/>
+          <w:color w:val="4F81BD" w:themeColor="accent1"/>
+          <w:lang w:val="en-US"/>
+        </w:rPr>
+        <w:t xml:space="preserve">order by JOB_ID </w:t>
+      </w:r>
+      <w:proofErr w:type="spellStart"/>
+      <w:proofErr w:type="gramStart"/>
+      <w:r>
+        <w:rPr>
+          <w:rFonts w:ascii="Bitstream Vera Serif" w:hAnsi="Bitstream Vera Serif"/>
+          <w:color w:val="4F81BD" w:themeColor="accent1"/>
+          <w:lang w:val="en-US"/>
+        </w:rPr>
+        <w:t>asc</w:t>
+      </w:r>
+      <w:proofErr w:type="spellEnd"/>
+      <w:r>
+        <w:rPr>
+          <w:rFonts w:ascii="Bitstream Vera Serif" w:hAnsi="Bitstream Vera Serif"/>
+          <w:color w:val="4F81BD" w:themeColor="accent1"/>
+          <w:lang w:val="en-US"/>
+        </w:rPr>
+        <w:t>;</w:t>
+      </w:r>
+      <w:proofErr w:type="gramEnd"/>
+    </w:p>
+    <w:p>
+      <w:pPr>
+        <w:rPr>
+          <w:rFonts w:ascii="Bitstream Vera Serif" w:hAnsi="Bitstream Vera Serif"/>
+          <w:color w:val="4F81BD" w:themeColor="accent1"/>
+          <w:lang w:val="en-US"/>
+        </w:rPr>
+      </w:pPr>
+    </w:p>
+    <w:p>
+      <w:pPr>
+        <w:rPr>
+          <w:rFonts w:ascii="Bitstream Vera Serif" w:hAnsi="Bitstream Vera Serif" w:cs="Tahoma"/>
+          <w:sz w:val="20"/>
+          <w:szCs w:val="20"/>
+        </w:rPr>
+      </w:pPr>
+      <w:r>
+        <w:rPr>
+          <w:rFonts w:ascii="Bitstream Vera Serif" w:hAnsi="Bitstream Vera Serif" w:cs="Tahoma"/>
+          <w:sz w:val="20"/>
+          <w:szCs w:val="20"/>
+        </w:rPr>
+        <w:t xml:space="preserve">3)-Seleccionar </w:t>
+      </w:r>
+      <w:proofErr w:type="spellStart"/>
+      <w:proofErr w:type="gramStart"/>
+      <w:r>
+        <w:rPr>
+          <w:rFonts w:ascii="Bitstream Vera Serif" w:hAnsi="Bitstream Vera Serif" w:cs="Tahoma"/>
+          <w:sz w:val="20"/>
+          <w:szCs w:val="20"/>
+        </w:rPr>
+        <w:t>nombre,apellido</w:t>
+      </w:r>
+      <w:proofErr w:type="gramEnd"/>
+      <w:r>
+        <w:rPr>
+          <w:rFonts w:ascii="Bitstream Vera Serif" w:hAnsi="Bitstream Vera Serif" w:cs="Tahoma"/>
+          <w:sz w:val="20"/>
+          <w:szCs w:val="20"/>
+        </w:rPr>
+        <w:t>,id</w:t>
+      </w:r>
+      <w:proofErr w:type="spellEnd"/>
+      <w:r>
+        <w:rPr>
+          <w:rFonts w:ascii="Bitstream Vera Serif" w:hAnsi="Bitstream Vera Serif" w:cs="Tahoma"/>
+          <w:sz w:val="20"/>
+          <w:szCs w:val="20"/>
+        </w:rPr>
+        <w:t xml:space="preserve"> de </w:t>
+      </w:r>
+      <w:proofErr w:type="spellStart"/>
+      <w:r>
+        <w:rPr>
+          <w:rFonts w:ascii="Bitstream Vera Serif" w:hAnsi="Bitstream Vera Serif" w:cs="Tahoma"/>
+          <w:sz w:val="20"/>
+          <w:szCs w:val="20"/>
+        </w:rPr>
+        <w:t>job</w:t>
+      </w:r>
+      <w:proofErr w:type="spellEnd"/>
+      <w:r>
+        <w:rPr>
+          <w:rFonts w:ascii="Bitstream Vera Serif" w:hAnsi="Bitstream Vera Serif" w:cs="Tahoma"/>
+          <w:sz w:val="20"/>
+          <w:szCs w:val="20"/>
+        </w:rPr>
+        <w:t xml:space="preserve">, salario, % de </w:t>
+      </w:r>
+      <w:proofErr w:type="spellStart"/>
+      <w:r>
+        <w:rPr>
+          <w:rFonts w:ascii="Bitstream Vera Serif" w:hAnsi="Bitstream Vera Serif" w:cs="Tahoma"/>
+          <w:sz w:val="20"/>
+          <w:szCs w:val="20"/>
+        </w:rPr>
+        <w:t>comision</w:t>
+      </w:r>
+      <w:proofErr w:type="spellEnd"/>
+      <w:r>
+        <w:rPr>
+          <w:rFonts w:ascii="Bitstream Vera Serif" w:hAnsi="Bitstream Vera Serif" w:cs="Tahoma"/>
+          <w:sz w:val="20"/>
+          <w:szCs w:val="20"/>
+        </w:rPr>
+        <w:t>, el salario total sumando la comisión de la tabla empleados donde el nombre sea Alberto</w:t>
+      </w:r>
+    </w:p>
+    <w:p>
+      <w:pPr>
+        <w:rPr>
+          <w:rFonts w:ascii="Bitstream Vera Serif" w:hAnsi="Bitstream Vera Serif" w:cs="Tahoma"/>
+          <w:color w:val="4F81BD" w:themeColor="accent1"/>
+          <w:lang w:val="en-US"/>
+        </w:rPr>
+      </w:pPr>
+      <w:r>
+        <w:rPr>
+          <w:rFonts w:ascii="Bitstream Vera Serif" w:hAnsi="Bitstream Vera Serif" w:cs="Tahoma"/>
+          <w:color w:val="4F81BD" w:themeColor="accent1"/>
+          <w:lang w:val="en-US"/>
+        </w:rPr>
         <w:t>desc employees;</w:t>
       </w:r>
     </w:p>
     <w:p>
       <w:pPr>
         <w:rPr>
-          <w:rFonts w:ascii="Bitstream Vera Serif" w:hAnsi="Bitstream Vera Serif"/>
-          <w:color w:val="4F81BD" w:themeColor="accent1"/>
-          <w:lang w:val="en-US"/>
-        </w:rPr>
-      </w:pPr>
-      <w:r>
-        <w:rPr>
-          <w:rFonts w:ascii="Bitstream Vera Serif" w:hAnsi="Bitstream Vera Serif"/>
-          <w:color w:val="4F81BD" w:themeColor="accent1"/>
-          <w:lang w:val="en-US"/>
-        </w:rPr>
-        <w:t>select EMPLOYEE_ID, LAST_NAME, JOB_ID, SALARY</w:t>
-      </w:r>
-    </w:p>
-    <w:p>
-      <w:pPr>
-        <w:rPr>
-          <w:rFonts w:ascii="Bitstream Vera Serif" w:hAnsi="Bitstream Vera Serif"/>
-          <w:color w:val="4F81BD" w:themeColor="accent1"/>
-          <w:lang w:val="en-US"/>
-        </w:rPr>
-      </w:pPr>
-      <w:r>
-        <w:rPr>
-          <w:rFonts w:ascii="Bitstream Vera Serif" w:hAnsi="Bitstream Vera Serif"/>
+          <w:rFonts w:ascii="Bitstream Vera Serif" w:hAnsi="Bitstream Vera Serif" w:cs="Tahoma"/>
+          <w:color w:val="4F81BD" w:themeColor="accent1"/>
+          <w:lang w:val="en-US"/>
+        </w:rPr>
+      </w:pPr>
+      <w:r>
+        <w:rPr>
+          <w:rFonts w:ascii="Bitstream Vera Serif" w:hAnsi="Bitstream Vera Serif" w:cs="Tahoma"/>
+          <w:color w:val="4F81BD" w:themeColor="accent1"/>
+          <w:lang w:val="en-US"/>
+        </w:rPr>
+        <w:t>select FIRST_NAME, LAST_NAME, JOB_ID, COMMISSION_PCT, SALARY</w:t>
+      </w:r>
+    </w:p>
+    <w:p>
+      <w:pPr>
+        <w:rPr>
+          <w:rFonts w:ascii="Bitstream Vera Serif" w:hAnsi="Bitstream Vera Serif" w:cs="Tahoma"/>
+          <w:color w:val="4F81BD" w:themeColor="accent1"/>
+          <w:lang w:val="en-US"/>
+        </w:rPr>
+      </w:pPr>
+      <w:r>
+        <w:rPr>
+          <w:rFonts w:ascii="Bitstream Vera Serif" w:hAnsi="Bitstream Vera Serif" w:cs="Tahoma"/>
           <w:color w:val="4F81BD" w:themeColor="accent1"/>
           <w:lang w:val="en-US"/>
         </w:rPr>
@@ -498,283 +935,86 @@
     <w:p>
       <w:pPr>
         <w:rPr>
-          <w:rFonts w:ascii="Bitstream Vera Serif" w:hAnsi="Bitstream Vera Serif"/>
-          <w:color w:val="4F81BD" w:themeColor="accent1"/>
-          <w:lang w:val="en-US"/>
-        </w:rPr>
-      </w:pPr>
-      <w:r>
-        <w:rPr>
-          <w:rFonts w:ascii="Bitstream Vera Serif" w:hAnsi="Bitstream Vera Serif"/>
-          <w:color w:val="4F81BD" w:themeColor="accent1"/>
-          <w:lang w:val="en-US"/>
-        </w:rPr>
-        <w:t xml:space="preserve">WHERE SALARY &lt;any (select SALARY from employees where </w:t>
-      </w:r>
-      <w:proofErr w:type="spellStart"/>
-      <w:r>
-        <w:rPr>
-          <w:rFonts w:ascii="Bitstream Vera Serif" w:hAnsi="Bitstream Vera Serif"/>
-          <w:color w:val="4F81BD" w:themeColor="accent1"/>
-          <w:lang w:val="en-US"/>
-        </w:rPr>
-        <w:t>job_id</w:t>
-      </w:r>
-      <w:proofErr w:type="spellEnd"/>
-      <w:r>
-        <w:rPr>
-          <w:rFonts w:ascii="Bitstream Vera Serif" w:hAnsi="Bitstream Vera Serif"/>
-          <w:color w:val="4F81BD" w:themeColor="accent1"/>
-          <w:lang w:val="en-US"/>
-        </w:rPr>
-        <w:t xml:space="preserve"> = 'IT_PROG')</w:t>
-      </w:r>
-    </w:p>
-    <w:p>
-      <w:pPr>
-        <w:rPr>
-          <w:rFonts w:ascii="Bitstream Vera Serif" w:hAnsi="Bitstream Vera Serif"/>
-          <w:color w:val="4F81BD" w:themeColor="accent1"/>
-          <w:lang w:val="en-US"/>
-        </w:rPr>
-      </w:pPr>
-      <w:r>
-        <w:rPr>
-          <w:rFonts w:ascii="Bitstream Vera Serif" w:hAnsi="Bitstream Vera Serif"/>
-          <w:color w:val="4F81BD" w:themeColor="accent1"/>
-          <w:lang w:val="en-US"/>
-        </w:rPr>
-        <w:t>order by JOB_ID;</w:t>
-      </w:r>
-    </w:p>
-    <w:p>
-      <w:pPr>
-        <w:rPr>
-          <w:rFonts w:ascii="Bitstream Vera Serif" w:hAnsi="Bitstream Vera Serif"/>
-          <w:color w:val="4F81BD" w:themeColor="accent1"/>
-          <w:lang w:val="en-US"/>
-        </w:rPr>
-      </w:pPr>
-    </w:p>
-    <w:p>
-      <w:pPr>
-        <w:rPr>
-          <w:rFonts w:ascii="Bitstream Vera Serif" w:hAnsi="Bitstream Vera Serif"/>
-          <w:color w:val="4F81BD" w:themeColor="accent1"/>
-          <w:lang w:val="en-US"/>
-        </w:rPr>
-      </w:pPr>
-      <w:r>
-        <w:rPr>
-          <w:rFonts w:ascii="Bitstream Vera Serif" w:hAnsi="Bitstream Vera Serif"/>
-          <w:color w:val="4F81BD" w:themeColor="accent1"/>
-          <w:lang w:val="en-US"/>
-        </w:rPr>
-        <w:t>desc employees;</w:t>
-      </w:r>
-    </w:p>
-    <w:p>
-      <w:pPr>
-        <w:rPr>
-          <w:rFonts w:ascii="Bitstream Vera Serif" w:hAnsi="Bitstream Vera Serif"/>
-          <w:color w:val="4F81BD" w:themeColor="accent1"/>
-          <w:lang w:val="en-US"/>
-        </w:rPr>
-      </w:pPr>
-      <w:r>
-        <w:rPr>
-          <w:rFonts w:ascii="Bitstream Vera Serif" w:hAnsi="Bitstream Vera Serif"/>
-          <w:color w:val="4F81BD" w:themeColor="accent1"/>
-          <w:lang w:val="en-US"/>
-        </w:rPr>
-        <w:t>select EMPLOYEE_ID, LAST_NAME, JOB_ID, SALARY</w:t>
-      </w:r>
-    </w:p>
-    <w:p>
-      <w:pPr>
-        <w:rPr>
-          <w:rFonts w:ascii="Bitstream Vera Serif" w:hAnsi="Bitstream Vera Serif"/>
-          <w:color w:val="4F81BD" w:themeColor="accent1"/>
-          <w:lang w:val="en-US"/>
-        </w:rPr>
-      </w:pPr>
-      <w:r>
-        <w:rPr>
-          <w:rFonts w:ascii="Bitstream Vera Serif" w:hAnsi="Bitstream Vera Serif"/>
-          <w:color w:val="4F81BD" w:themeColor="accent1"/>
-          <w:lang w:val="en-US"/>
-        </w:rPr>
-        <w:t>from employees</w:t>
-      </w:r>
-    </w:p>
-    <w:p>
-      <w:pPr>
-        <w:rPr>
-          <w:rFonts w:ascii="Bitstream Vera Serif" w:hAnsi="Bitstream Vera Serif"/>
-          <w:color w:val="4F81BD" w:themeColor="accent1"/>
-          <w:lang w:val="en-US"/>
-        </w:rPr>
-      </w:pPr>
-      <w:r>
-        <w:rPr>
-          <w:rFonts w:ascii="Bitstream Vera Serif" w:hAnsi="Bitstream Vera Serif"/>
-          <w:color w:val="4F81BD" w:themeColor="accent1"/>
-          <w:lang w:val="en-US"/>
-        </w:rPr>
-        <w:t xml:space="preserve">WHERE SALARY &lt;any (select SALARY from employees where </w:t>
-      </w:r>
-      <w:proofErr w:type="spellStart"/>
-      <w:r>
-        <w:rPr>
-          <w:rFonts w:ascii="Bitstream Vera Serif" w:hAnsi="Bitstream Vera Serif"/>
-          <w:color w:val="4F81BD" w:themeColor="accent1"/>
-          <w:lang w:val="en-US"/>
-        </w:rPr>
-        <w:t>job_id</w:t>
-      </w:r>
-      <w:proofErr w:type="spellEnd"/>
-      <w:r>
-        <w:rPr>
-          <w:rFonts w:ascii="Bitstream Vera Serif" w:hAnsi="Bitstream Vera Serif"/>
-          <w:color w:val="4F81BD" w:themeColor="accent1"/>
-          <w:lang w:val="en-US"/>
-        </w:rPr>
-        <w:t xml:space="preserve"> = 'ST_MAN')</w:t>
-      </w:r>
-    </w:p>
-    <w:p>
-      <w:pPr>
-        <w:rPr>
-          <w:rFonts w:ascii="Bitstream Vera Serif" w:hAnsi="Bitstream Vera Serif"/>
-          <w:color w:val="4F81BD" w:themeColor="accent1"/>
-          <w:lang w:val="en-US"/>
-        </w:rPr>
-      </w:pPr>
-      <w:r>
-        <w:rPr>
-          <w:rFonts w:ascii="Bitstream Vera Serif" w:hAnsi="Bitstream Vera Serif"/>
-          <w:color w:val="4F81BD" w:themeColor="accent1"/>
-          <w:lang w:val="en-US"/>
-        </w:rPr>
-        <w:t>order by JOB_ID;</w:t>
-      </w:r>
-    </w:p>
-    <w:p>
-      <w:pPr>
-        <w:rPr>
-          <w:rFonts w:ascii="Bitstream Vera Serif" w:hAnsi="Bitstream Vera Serif"/>
-          <w:color w:val="4F81BD" w:themeColor="accent1"/>
-          <w:lang w:val="en-US"/>
-        </w:rPr>
-      </w:pPr>
-    </w:p>
-    <w:p>
-      <w:pPr>
-        <w:rPr>
-          <w:rFonts w:ascii="Bitstream Vera Serif" w:hAnsi="Bitstream Vera Serif"/>
-          <w:color w:val="4F81BD" w:themeColor="accent1"/>
-          <w:lang w:val="en-US"/>
-        </w:rPr>
-      </w:pPr>
-      <w:r>
-        <w:rPr>
-          <w:rFonts w:ascii="Bitstream Vera Serif" w:hAnsi="Bitstream Vera Serif"/>
-          <w:color w:val="4F81BD" w:themeColor="accent1"/>
-          <w:lang w:val="en-US"/>
-        </w:rPr>
-        <w:lastRenderedPageBreak/>
-        <w:t>desc employees;</w:t>
-      </w:r>
-    </w:p>
-    <w:p>
-      <w:pPr>
-        <w:rPr>
-          <w:rFonts w:ascii="Bitstream Vera Serif" w:hAnsi="Bitstream Vera Serif"/>
-          <w:color w:val="4F81BD" w:themeColor="accent1"/>
-          <w:lang w:val="en-US"/>
-        </w:rPr>
-      </w:pPr>
-      <w:r>
-        <w:rPr>
-          <w:rFonts w:ascii="Bitstream Vera Serif" w:hAnsi="Bitstream Vera Serif"/>
-          <w:color w:val="4F81BD" w:themeColor="accent1"/>
-          <w:lang w:val="en-US"/>
-        </w:rPr>
-        <w:t>select EMPLOYEE_ID, LAST_NAME, JOB_ID, SALARY</w:t>
-      </w:r>
-    </w:p>
-    <w:p>
-      <w:pPr>
-        <w:rPr>
-          <w:rFonts w:ascii="Bitstream Vera Serif" w:hAnsi="Bitstream Vera Serif"/>
-          <w:color w:val="4F81BD" w:themeColor="accent1"/>
-          <w:lang w:val="en-US"/>
-        </w:rPr>
-      </w:pPr>
-      <w:r>
-        <w:rPr>
-          <w:rFonts w:ascii="Bitstream Vera Serif" w:hAnsi="Bitstream Vera Serif"/>
-          <w:color w:val="4F81BD" w:themeColor="accent1"/>
-          <w:lang w:val="en-US"/>
-        </w:rPr>
-        <w:t>from employees</w:t>
-      </w:r>
-    </w:p>
-    <w:p>
-      <w:pPr>
-        <w:rPr>
-          <w:rFonts w:ascii="Bitstream Vera Serif" w:hAnsi="Bitstream Vera Serif"/>
-          <w:color w:val="4F81BD" w:themeColor="accent1"/>
-          <w:lang w:val="en-US"/>
-        </w:rPr>
-      </w:pPr>
-      <w:r>
-        <w:rPr>
-          <w:rFonts w:ascii="Bitstream Vera Serif" w:hAnsi="Bitstream Vera Serif"/>
-          <w:color w:val="4F81BD" w:themeColor="accent1"/>
-          <w:lang w:val="en-US"/>
-        </w:rPr>
-        <w:t xml:space="preserve">WHERE SALARY &lt;any (select SALARY from employees where </w:t>
-      </w:r>
-      <w:proofErr w:type="spellStart"/>
-      <w:r>
-        <w:rPr>
-          <w:rFonts w:ascii="Bitstream Vera Serif" w:hAnsi="Bitstream Vera Serif"/>
-          <w:color w:val="4F81BD" w:themeColor="accent1"/>
-          <w:lang w:val="en-US"/>
-        </w:rPr>
-        <w:t>job_id</w:t>
-      </w:r>
-      <w:proofErr w:type="spellEnd"/>
-      <w:r>
-        <w:rPr>
-          <w:rFonts w:ascii="Bitstream Vera Serif" w:hAnsi="Bitstream Vera Serif"/>
-          <w:color w:val="4F81BD" w:themeColor="accent1"/>
-          <w:lang w:val="en-US"/>
-        </w:rPr>
-        <w:t xml:space="preserve"> = 'PR_REP')</w:t>
-      </w:r>
-    </w:p>
-    <w:p>
-      <w:pPr>
-        <w:rPr>
-          <w:rFonts w:ascii="Bitstream Vera Serif" w:hAnsi="Bitstream Vera Serif"/>
-          <w:color w:val="4F81BD" w:themeColor="accent1"/>
-        </w:rPr>
-      </w:pPr>
-      <w:proofErr w:type="spellStart"/>
-      <w:r>
-        <w:rPr>
-          <w:rFonts w:ascii="Bitstream Vera Serif" w:hAnsi="Bitstream Vera Serif"/>
-          <w:color w:val="4F81BD" w:themeColor="accent1"/>
-        </w:rPr>
-        <w:t>order</w:t>
-      </w:r>
-      <w:proofErr w:type="spellEnd"/>
-      <w:r>
-        <w:rPr>
-          <w:rFonts w:ascii="Bitstream Vera Serif" w:hAnsi="Bitstream Vera Serif"/>
-          <w:color w:val="4F81BD" w:themeColor="accent1"/>
+          <w:rFonts w:ascii="Bitstream Vera Serif" w:hAnsi="Bitstream Vera Serif" w:cs="Tahoma"/>
+          <w:color w:val="4F81BD" w:themeColor="accent1"/>
+          <w:lang w:val="en-US"/>
+        </w:rPr>
+      </w:pPr>
+      <w:r>
+        <w:rPr>
+          <w:rFonts w:ascii="Bitstream Vera Serif" w:hAnsi="Bitstream Vera Serif" w:cs="Tahoma"/>
+          <w:color w:val="4F81BD" w:themeColor="accent1"/>
+          <w:lang w:val="en-US"/>
+        </w:rPr>
+        <w:t>WHERE FIRST_NAME = '</w:t>
+      </w:r>
+      <w:proofErr w:type="spellStart"/>
+      <w:r>
+        <w:rPr>
+          <w:rFonts w:ascii="Bitstream Vera Serif" w:hAnsi="Bitstream Vera Serif" w:cs="Tahoma"/>
+          <w:color w:val="4F81BD" w:themeColor="accent1"/>
+          <w:lang w:val="en-US"/>
+        </w:rPr>
+        <w:t>Kimberely</w:t>
+      </w:r>
+      <w:proofErr w:type="spellEnd"/>
+      <w:r>
+        <w:rPr>
+          <w:rFonts w:ascii="Bitstream Vera Serif" w:hAnsi="Bitstream Vera Serif" w:cs="Tahoma"/>
+          <w:color w:val="4F81BD" w:themeColor="accent1"/>
+          <w:lang w:val="en-US"/>
+        </w:rPr>
+        <w:t>';</w:t>
+      </w:r>
+    </w:p>
+    <w:p>
+      <w:pPr>
+        <w:rPr>
+          <w:rFonts w:ascii="Bitstream Vera Serif" w:hAnsi="Bitstream Vera Serif"/>
+          <w:lang w:val="en-US"/>
+        </w:rPr>
+      </w:pPr>
+    </w:p>
+    <w:p>
+      <w:pPr>
+        <w:rPr>
+          <w:rFonts w:ascii="Bitstream Vera Serif" w:hAnsi="Bitstream Vera Serif" w:cs="Tahoma"/>
+          <w:sz w:val="20"/>
+          <w:szCs w:val="20"/>
+        </w:rPr>
+      </w:pPr>
+      <w:r>
+        <w:rPr>
+          <w:rFonts w:ascii="Bitstream Vera Serif" w:hAnsi="Bitstream Vera Serif" w:cs="Tahoma"/>
+          <w:sz w:val="20"/>
+          <w:szCs w:val="20"/>
+        </w:rPr>
+        <w:t xml:space="preserve">4)- Obtener de la tabla de empleados una lista de los departamentos, que no estén repetidos. Ordenarlo por id de departamento en forma ascendente. </w:t>
+      </w:r>
+    </w:p>
+    <w:p>
+      <w:pPr>
+        <w:rPr>
+          <w:rFonts w:ascii="Bitstream Vera Serif" w:hAnsi="Bitstream Vera Serif"/>
+          <w:color w:val="4F81BD" w:themeColor="accent1"/>
+          <w:lang w:val="es-ES"/>
+        </w:rPr>
+      </w:pPr>
+      <w:proofErr w:type="spellStart"/>
+      <w:r>
+        <w:rPr>
+          <w:rFonts w:ascii="Bitstream Vera Serif" w:hAnsi="Bitstream Vera Serif"/>
+          <w:color w:val="4F81BD" w:themeColor="accent1"/>
+          <w:lang w:val="es-ES"/>
+        </w:rPr>
+        <w:t>desc</w:t>
+      </w:r>
+      <w:proofErr w:type="spellEnd"/>
+      <w:r>
+        <w:rPr>
+          <w:rFonts w:ascii="Bitstream Vera Serif" w:hAnsi="Bitstream Vera Serif"/>
+          <w:color w:val="4F81BD" w:themeColor="accent1"/>
+          <w:lang w:val="es-ES"/>
         </w:rPr>
         <w:t xml:space="preserve"> </w:t>
       </w:r>
@@ -783,295 +1023,118 @@
         <w:rPr>
           <w:rFonts w:ascii="Bitstream Vera Serif" w:hAnsi="Bitstream Vera Serif"/>
           <w:color w:val="4F81BD" w:themeColor="accent1"/>
-        </w:rPr>
-        <w:t>by</w:t>
-      </w:r>
-      <w:proofErr w:type="spellEnd"/>
-      <w:r>
-        <w:rPr>
-          <w:rFonts w:ascii="Bitstream Vera Serif" w:hAnsi="Bitstream Vera Serif"/>
-          <w:color w:val="4F81BD" w:themeColor="accent1"/>
-        </w:rPr>
-        <w:t xml:space="preserve"> JOB_ID;</w:t>
-      </w:r>
-    </w:p>
-    <w:p>
-      <w:pPr>
-        <w:rPr>
-          <w:rFonts w:ascii="Bitstream Vera Serif" w:hAnsi="Bitstream Vera Serif"/>
-          <w:color w:val="4F81BD" w:themeColor="accent1"/>
-        </w:rPr>
-      </w:pPr>
-    </w:p>
-    <w:p>
-      <w:pPr>
-        <w:rPr>
-          <w:rFonts w:ascii="Bitstream Vera Serif" w:hAnsi="Bitstream Vera Serif" w:cs="Tahoma"/>
-          <w:sz w:val="20"/>
-          <w:szCs w:val="20"/>
-        </w:rPr>
-      </w:pPr>
-      <w:r>
-        <w:rPr>
-          <w:rFonts w:ascii="Bitstream Vera Serif" w:hAnsi="Bitstream Vera Serif" w:cs="Tahoma"/>
-          <w:sz w:val="20"/>
-          <w:szCs w:val="20"/>
-        </w:rPr>
-        <w:t xml:space="preserve">3)-Seleccionar </w:t>
-      </w:r>
-      <w:proofErr w:type="spellStart"/>
-      <w:r>
-        <w:rPr>
-          <w:rFonts w:ascii="Bitstream Vera Serif" w:hAnsi="Bitstream Vera Serif" w:cs="Tahoma"/>
-          <w:sz w:val="20"/>
-          <w:szCs w:val="20"/>
-        </w:rPr>
-        <w:t>nombre,apellido,id</w:t>
-      </w:r>
-      <w:proofErr w:type="spellEnd"/>
-      <w:r>
-        <w:rPr>
-          <w:rFonts w:ascii="Bitstream Vera Serif" w:hAnsi="Bitstream Vera Serif" w:cs="Tahoma"/>
-          <w:sz w:val="20"/>
-          <w:szCs w:val="20"/>
-        </w:rPr>
-        <w:t xml:space="preserve"> de </w:t>
-      </w:r>
-      <w:proofErr w:type="spellStart"/>
-      <w:r>
-        <w:rPr>
-          <w:rFonts w:ascii="Bitstream Vera Serif" w:hAnsi="Bitstream Vera Serif" w:cs="Tahoma"/>
-          <w:sz w:val="20"/>
-          <w:szCs w:val="20"/>
-        </w:rPr>
-        <w:t>job</w:t>
-      </w:r>
-      <w:proofErr w:type="spellEnd"/>
-      <w:r>
-        <w:rPr>
-          <w:rFonts w:ascii="Bitstream Vera Serif" w:hAnsi="Bitstream Vera Serif" w:cs="Tahoma"/>
-          <w:sz w:val="20"/>
-          <w:szCs w:val="20"/>
-        </w:rPr>
-        <w:t xml:space="preserve">, salario, % de </w:t>
-      </w:r>
-      <w:proofErr w:type="spellStart"/>
-      <w:r>
-        <w:rPr>
-          <w:rFonts w:ascii="Bitstream Vera Serif" w:hAnsi="Bitstream Vera Serif" w:cs="Tahoma"/>
-          <w:sz w:val="20"/>
-          <w:szCs w:val="20"/>
-        </w:rPr>
-        <w:t>comision</w:t>
-      </w:r>
-      <w:proofErr w:type="spellEnd"/>
-      <w:r>
-        <w:rPr>
-          <w:rFonts w:ascii="Bitstream Vera Serif" w:hAnsi="Bitstream Vera Serif" w:cs="Tahoma"/>
-          <w:sz w:val="20"/>
-          <w:szCs w:val="20"/>
-        </w:rPr>
-        <w:t>, el salario total sumando la comisión de la tabla empleados donde el nombre sea Alberto</w:t>
-      </w:r>
-    </w:p>
-    <w:p>
-      <w:pPr>
-        <w:rPr>
-          <w:rFonts w:ascii="Bitstream Vera Serif" w:hAnsi="Bitstream Vera Serif" w:cs="Tahoma"/>
-          <w:color w:val="4F81BD" w:themeColor="accent1"/>
-          <w:lang w:val="en-US"/>
-        </w:rPr>
-      </w:pPr>
-      <w:r>
-        <w:rPr>
-          <w:rFonts w:ascii="Bitstream Vera Serif" w:hAnsi="Bitstream Vera Serif" w:cs="Tahoma"/>
-          <w:color w:val="4F81BD" w:themeColor="accent1"/>
-          <w:lang w:val="en-US"/>
-        </w:rPr>
-        <w:t>desc employees;</w:t>
-      </w:r>
-    </w:p>
-    <w:p>
-      <w:pPr>
-        <w:rPr>
-          <w:rFonts w:ascii="Bitstream Vera Serif" w:hAnsi="Bitstream Vera Serif" w:cs="Tahoma"/>
-          <w:color w:val="4F81BD" w:themeColor="accent1"/>
-          <w:lang w:val="en-US"/>
-        </w:rPr>
-      </w:pPr>
-      <w:r>
-        <w:rPr>
-          <w:rFonts w:ascii="Bitstream Vera Serif" w:hAnsi="Bitstream Vera Serif" w:cs="Tahoma"/>
-          <w:color w:val="4F81BD" w:themeColor="accent1"/>
-          <w:lang w:val="en-US"/>
-        </w:rPr>
-        <w:t>select FIRST_NAME, LAST_NAME, JOB_ID, COMMISSION_PCT, SALARY</w:t>
-      </w:r>
-    </w:p>
-    <w:p>
-      <w:pPr>
-        <w:rPr>
-          <w:rFonts w:ascii="Bitstream Vera Serif" w:hAnsi="Bitstream Vera Serif" w:cs="Tahoma"/>
-          <w:color w:val="4F81BD" w:themeColor="accent1"/>
-          <w:lang w:val="en-US"/>
-        </w:rPr>
-      </w:pPr>
-      <w:r>
-        <w:rPr>
-          <w:rFonts w:ascii="Bitstream Vera Serif" w:hAnsi="Bitstream Vera Serif" w:cs="Tahoma"/>
-          <w:color w:val="4F81BD" w:themeColor="accent1"/>
-          <w:lang w:val="en-US"/>
-        </w:rPr>
-        <w:t>from employees</w:t>
-      </w:r>
-    </w:p>
-    <w:p>
-      <w:pPr>
-        <w:rPr>
-          <w:rFonts w:ascii="Bitstream Vera Serif" w:hAnsi="Bitstream Vera Serif" w:cs="Tahoma"/>
-          <w:color w:val="4F81BD" w:themeColor="accent1"/>
-          <w:lang w:val="en-US"/>
-        </w:rPr>
-      </w:pPr>
-      <w:r>
-        <w:rPr>
-          <w:rFonts w:ascii="Bitstream Vera Serif" w:hAnsi="Bitstream Vera Serif" w:cs="Tahoma"/>
-          <w:color w:val="4F81BD" w:themeColor="accent1"/>
-          <w:lang w:val="en-US"/>
-        </w:rPr>
-        <w:t>WHERE FIRST_NAME = '</w:t>
-      </w:r>
-      <w:proofErr w:type="spellStart"/>
-      <w:r>
-        <w:rPr>
-          <w:rFonts w:ascii="Bitstream Vera Serif" w:hAnsi="Bitstream Vera Serif" w:cs="Tahoma"/>
-          <w:color w:val="4F81BD" w:themeColor="accent1"/>
-          <w:lang w:val="en-US"/>
-        </w:rPr>
-        <w:t>Kimberely</w:t>
-      </w:r>
-      <w:proofErr w:type="spellEnd"/>
-      <w:r>
-        <w:rPr>
-          <w:rFonts w:ascii="Bitstream Vera Serif" w:hAnsi="Bitstream Vera Serif" w:cs="Tahoma"/>
-          <w:color w:val="4F81BD" w:themeColor="accent1"/>
-          <w:lang w:val="en-US"/>
-        </w:rPr>
-        <w:t>';</w:t>
-      </w:r>
-    </w:p>
-    <w:p>
-      <w:pPr>
-        <w:rPr>
-          <w:rFonts w:ascii="Bitstream Vera Serif" w:hAnsi="Bitstream Vera Serif"/>
-          <w:lang w:val="en-US"/>
-        </w:rPr>
-      </w:pPr>
-    </w:p>
-    <w:p>
-      <w:pPr>
-        <w:rPr>
-          <w:rFonts w:ascii="Bitstream Vera Serif" w:hAnsi="Bitstream Vera Serif" w:cs="Tahoma"/>
-          <w:sz w:val="20"/>
-          <w:szCs w:val="20"/>
-        </w:rPr>
-      </w:pPr>
-      <w:r>
-        <w:rPr>
-          <w:rFonts w:ascii="Bitstream Vera Serif" w:hAnsi="Bitstream Vera Serif" w:cs="Tahoma"/>
-          <w:sz w:val="20"/>
-          <w:szCs w:val="20"/>
-        </w:rPr>
-        <w:t xml:space="preserve">4)- Obtener de la tabla de empleados una lista de los departamentos, que no estén repetidos. Ordenarlo por id de departamento en forma ascendente. </w:t>
-      </w:r>
-    </w:p>
-    <w:p>
-      <w:pPr>
-        <w:rPr>
-          <w:rFonts w:ascii="Bitstream Vera Serif" w:hAnsi="Bitstream Vera Serif"/>
-          <w:color w:val="4F81BD" w:themeColor="accent1"/>
           <w:lang w:val="es-ES"/>
         </w:rPr>
-      </w:pPr>
-      <w:proofErr w:type="spellStart"/>
+        <w:t>employees</w:t>
+      </w:r>
+      <w:proofErr w:type="spellEnd"/>
       <w:r>
         <w:rPr>
           <w:rFonts w:ascii="Bitstream Vera Serif" w:hAnsi="Bitstream Vera Serif"/>
           <w:color w:val="4F81BD" w:themeColor="accent1"/>
           <w:lang w:val="es-ES"/>
         </w:rPr>
-        <w:t>desc</w:t>
-      </w:r>
-      <w:proofErr w:type="spellEnd"/>
-      <w:r>
-        <w:rPr>
-          <w:rFonts w:ascii="Bitstream Vera Serif" w:hAnsi="Bitstream Vera Serif"/>
-          <w:color w:val="4F81BD" w:themeColor="accent1"/>
-          <w:lang w:val="es-ES"/>
+        <w:t>;</w:t>
+      </w:r>
+    </w:p>
+    <w:p>
+      <w:pPr>
+        <w:rPr>
+          <w:rFonts w:ascii="Bitstream Vera Serif" w:hAnsi="Bitstream Vera Serif"/>
+          <w:color w:val="4F81BD" w:themeColor="accent1"/>
+          <w:lang w:val="en-US"/>
+        </w:rPr>
+      </w:pPr>
+      <w:r>
+        <w:rPr>
+          <w:rFonts w:ascii="Bitstream Vera Serif" w:hAnsi="Bitstream Vera Serif"/>
+          <w:color w:val="4F81BD" w:themeColor="accent1"/>
+          <w:lang w:val="en-US"/>
+        </w:rPr>
+        <w:t xml:space="preserve">select distinct </w:t>
+      </w:r>
+      <w:proofErr w:type="spellStart"/>
+      <w:r>
+        <w:rPr>
+          <w:rFonts w:ascii="Bitstream Vera Serif" w:hAnsi="Bitstream Vera Serif"/>
+          <w:color w:val="4F81BD" w:themeColor="accent1"/>
+          <w:lang w:val="en-US"/>
+        </w:rPr>
+        <w:t>department_id</w:t>
+      </w:r>
+      <w:proofErr w:type="spellEnd"/>
+    </w:p>
+    <w:p>
+      <w:pPr>
+        <w:rPr>
+          <w:rFonts w:ascii="Bitstream Vera Serif" w:hAnsi="Bitstream Vera Serif"/>
+          <w:color w:val="4F81BD" w:themeColor="accent1"/>
+          <w:lang w:val="en-US"/>
+        </w:rPr>
+      </w:pPr>
+      <w:r>
+        <w:rPr>
+          <w:rFonts w:ascii="Bitstream Vera Serif" w:hAnsi="Bitstream Vera Serif"/>
+          <w:color w:val="4F81BD" w:themeColor="accent1"/>
+          <w:lang w:val="en-US"/>
+        </w:rPr>
+        <w:t>FROM employees</w:t>
+      </w:r>
+    </w:p>
+    <w:p>
+      <w:pPr>
+        <w:rPr>
+          <w:rFonts w:ascii="Bitstream Vera Serif" w:hAnsi="Bitstream Vera Serif"/>
+          <w:color w:val="4F81BD" w:themeColor="accent1"/>
+          <w:lang w:val="en-US"/>
+        </w:rPr>
+      </w:pPr>
+      <w:r>
+        <w:rPr>
+          <w:rFonts w:ascii="Bitstream Vera Serif" w:hAnsi="Bitstream Vera Serif"/>
+          <w:color w:val="4F81BD" w:themeColor="accent1"/>
+          <w:lang w:val="en-US"/>
+        </w:rPr>
+        <w:t xml:space="preserve">order by </w:t>
+      </w:r>
+      <w:proofErr w:type="spellStart"/>
+      <w:r>
+        <w:rPr>
+          <w:rFonts w:ascii="Bitstream Vera Serif" w:hAnsi="Bitstream Vera Serif"/>
+          <w:color w:val="4F81BD" w:themeColor="accent1"/>
+          <w:lang w:val="en-US"/>
+        </w:rPr>
+        <w:t>department_id</w:t>
+      </w:r>
+      <w:proofErr w:type="spellEnd"/>
+      <w:r>
+        <w:rPr>
+          <w:rFonts w:ascii="Bitstream Vera Serif" w:hAnsi="Bitstream Vera Serif"/>
+          <w:color w:val="4F81BD" w:themeColor="accent1"/>
+          <w:lang w:val="en-US"/>
         </w:rPr>
         <w:t xml:space="preserve"> </w:t>
       </w:r>
       <w:proofErr w:type="spellStart"/>
-      <w:r>
-        <w:rPr>
-          <w:rFonts w:ascii="Bitstream Vera Serif" w:hAnsi="Bitstream Vera Serif"/>
-          <w:color w:val="4F81BD" w:themeColor="accent1"/>
-          <w:lang w:val="es-ES"/>
-        </w:rPr>
-        <w:t>employees</w:t>
-      </w:r>
-      <w:proofErr w:type="spellEnd"/>
-      <w:r>
-        <w:rPr>
-          <w:rFonts w:ascii="Bitstream Vera Serif" w:hAnsi="Bitstream Vera Serif"/>
-          <w:color w:val="4F81BD" w:themeColor="accent1"/>
-          <w:lang w:val="es-ES"/>
+      <w:proofErr w:type="gramStart"/>
+      <w:r>
+        <w:rPr>
+          <w:rFonts w:ascii="Bitstream Vera Serif" w:hAnsi="Bitstream Vera Serif"/>
+          <w:color w:val="4F81BD" w:themeColor="accent1"/>
+          <w:lang w:val="en-US"/>
+        </w:rPr>
+        <w:t>asc</w:t>
+      </w:r>
+      <w:proofErr w:type="spellEnd"/>
+      <w:r>
+        <w:rPr>
+          <w:rFonts w:ascii="Bitstream Vera Serif" w:hAnsi="Bitstream Vera Serif"/>
+          <w:color w:val="4F81BD" w:themeColor="accent1"/>
+          <w:lang w:val="en-US"/>
         </w:rPr>
         <w:t>;</w:t>
       </w:r>
-    </w:p>
-    <w:p>
-      <w:pPr>
-        <w:rPr>
-          <w:rFonts w:ascii="Bitstream Vera Serif" w:hAnsi="Bitstream Vera Serif"/>
-          <w:color w:val="4F81BD" w:themeColor="accent1"/>
-          <w:lang w:val="en-US"/>
-        </w:rPr>
-      </w:pPr>
-      <w:r>
-        <w:rPr>
-          <w:rFonts w:ascii="Bitstream Vera Serif" w:hAnsi="Bitstream Vera Serif"/>
-          <w:color w:val="4F81BD" w:themeColor="accent1"/>
-          <w:lang w:val="en-US"/>
-        </w:rPr>
-        <w:t>select DEPARTMENT_ID from employees;</w:t>
-      </w:r>
-    </w:p>
-    <w:p>
-      <w:pPr>
-        <w:rPr>
-          <w:rFonts w:ascii="Bitstream Vera Serif" w:hAnsi="Bitstream Vera Serif"/>
-          <w:color w:val="4F81BD" w:themeColor="accent1"/>
-          <w:lang w:val="en-US"/>
-        </w:rPr>
-      </w:pPr>
-      <w:r>
-        <w:rPr>
-          <w:rFonts w:ascii="Bitstream Vera Serif" w:hAnsi="Bitstream Vera Serif"/>
-          <w:color w:val="4F81BD" w:themeColor="accent1"/>
-          <w:lang w:val="en-US"/>
-        </w:rPr>
-        <w:t>select MIN(DEPARTMENT_ID) FROM employees GROUP BY DEPARTMENT_ID;</w:t>
-      </w:r>
-    </w:p>
-    <w:p>
-      <w:pPr>
-        <w:rPr>
-          <w:rFonts w:ascii="Bitstream Vera Serif" w:hAnsi="Bitstream Vera Serif" w:cs="Tahoma"/>
-          <w:sz w:val="20"/>
-          <w:szCs w:val="20"/>
-        </w:rPr>
-      </w:pPr>
+      <w:proofErr w:type="gramEnd"/>
       <w:r>
         <w:rPr>
           <w:rFonts w:ascii="Bitstream Vera Serif" w:hAnsi="Bitstream Vera Serif" w:cs="Tahoma"/>
@@ -1081,14 +1144,34 @@
         </w:rPr>
         <w:tab/>
       </w:r>
-      <w:r>
-        <w:rPr>
-          <w:rFonts w:ascii="Bitstream Vera Serif" w:hAnsi="Bitstream Vera Serif" w:cs="Tahoma"/>
-          <w:sz w:val="20"/>
-          <w:szCs w:val="20"/>
-        </w:rPr>
-        <w:t>4.1)-Qué aparece en el último registro ?</w:t>
-      </w:r>
+    </w:p>
+    <w:p>
+      <w:pPr>
+        <w:ind w:firstLine="708"/>
+        <w:rPr>
+          <w:rFonts w:ascii="Bitstream Vera Serif" w:hAnsi="Bitstream Vera Serif" w:cs="Tahoma"/>
+          <w:sz w:val="20"/>
+          <w:szCs w:val="20"/>
+        </w:rPr>
+      </w:pPr>
+      <w:r>
+        <w:rPr>
+          <w:rFonts w:ascii="Bitstream Vera Serif" w:hAnsi="Bitstream Vera Serif" w:cs="Tahoma"/>
+          <w:sz w:val="20"/>
+          <w:szCs w:val="20"/>
+        </w:rPr>
+        <w:t xml:space="preserve">4.1)-Qué aparece en el último </w:t>
+      </w:r>
+      <w:proofErr w:type="gramStart"/>
+      <w:r>
+        <w:rPr>
+          <w:rFonts w:ascii="Bitstream Vera Serif" w:hAnsi="Bitstream Vera Serif" w:cs="Tahoma"/>
+          <w:sz w:val="20"/>
+          <w:szCs w:val="20"/>
+        </w:rPr>
+        <w:t>registro ?</w:t>
+      </w:r>
+      <w:proofErr w:type="gramEnd"/>
     </w:p>
     <w:p>
       <w:pPr>
@@ -1156,42 +1239,616 @@
           <w:color w:val="4F81BD" w:themeColor="accent1"/>
           <w:lang w:val="en-US"/>
         </w:rPr>
-        <w:t>select DEPARTMENT_ID from employees;</w:t>
-      </w:r>
-    </w:p>
-    <w:p>
-      <w:pPr>
-        <w:rPr>
-          <w:rFonts w:ascii="Bitstream Vera Serif" w:hAnsi="Bitstream Vera Serif"/>
-          <w:color w:val="4F81BD" w:themeColor="accent1"/>
-          <w:lang w:val="en-US"/>
-        </w:rPr>
-      </w:pPr>
-      <w:r>
-        <w:rPr>
-          <w:rFonts w:ascii="Bitstream Vera Serif" w:hAnsi="Bitstream Vera Serif"/>
-          <w:color w:val="4F81BD" w:themeColor="accent1"/>
-          <w:lang w:val="en-US"/>
-        </w:rPr>
-        <w:t>select MIN(DEPARTMENT_ID) FROM employees</w:t>
-      </w:r>
-    </w:p>
-    <w:p>
-      <w:pPr>
-        <w:rPr>
-          <w:rFonts w:ascii="Bitstream Vera Serif" w:hAnsi="Bitstream Vera Serif"/>
-          <w:color w:val="4F81BD" w:themeColor="accent1"/>
-          <w:lang w:val="en-US"/>
-        </w:rPr>
-      </w:pPr>
-      <w:r>
-        <w:rPr>
-          <w:rFonts w:ascii="Bitstream Vera Serif" w:hAnsi="Bitstream Vera Serif"/>
-          <w:color w:val="4F81BD" w:themeColor="accent1"/>
-          <w:lang w:val="en-US"/>
-        </w:rPr>
-        <w:t>GROUP BY DEPARTMENT_ID</w:t>
-      </w:r>
+        <w:t xml:space="preserve">select distinct </w:t>
+      </w:r>
+      <w:proofErr w:type="spellStart"/>
+      <w:r>
+        <w:rPr>
+          <w:rFonts w:ascii="Bitstream Vera Serif" w:hAnsi="Bitstream Vera Serif"/>
+          <w:color w:val="4F81BD" w:themeColor="accent1"/>
+          <w:lang w:val="en-US"/>
+        </w:rPr>
+        <w:t>department_id</w:t>
+      </w:r>
+      <w:proofErr w:type="spellEnd"/>
+    </w:p>
+    <w:p>
+      <w:pPr>
+        <w:rPr>
+          <w:rFonts w:ascii="Bitstream Vera Serif" w:hAnsi="Bitstream Vera Serif"/>
+          <w:color w:val="4F81BD" w:themeColor="accent1"/>
+          <w:lang w:val="en-US"/>
+        </w:rPr>
+      </w:pPr>
+      <w:r>
+        <w:rPr>
+          <w:rFonts w:ascii="Bitstream Vera Serif" w:hAnsi="Bitstream Vera Serif"/>
+          <w:color w:val="4F81BD" w:themeColor="accent1"/>
+          <w:lang w:val="en-US"/>
+        </w:rPr>
+        <w:t>FROM employees</w:t>
+      </w:r>
+    </w:p>
+    <w:p>
+      <w:pPr>
+        <w:rPr>
+          <w:rFonts w:ascii="Bitstream Vera Serif" w:hAnsi="Bitstream Vera Serif"/>
+          <w:color w:val="4F81BD" w:themeColor="accent1"/>
+          <w:lang w:val="en-US"/>
+        </w:rPr>
+      </w:pPr>
+      <w:r>
+        <w:rPr>
+          <w:rFonts w:ascii="Bitstream Vera Serif" w:hAnsi="Bitstream Vera Serif"/>
+          <w:color w:val="4F81BD" w:themeColor="accent1"/>
+          <w:lang w:val="en-US"/>
+        </w:rPr>
+        <w:t xml:space="preserve">order by </w:t>
+      </w:r>
+      <w:proofErr w:type="spellStart"/>
+      <w:r>
+        <w:rPr>
+          <w:rFonts w:ascii="Bitstream Vera Serif" w:hAnsi="Bitstream Vera Serif"/>
+          <w:color w:val="4F81BD" w:themeColor="accent1"/>
+          <w:lang w:val="en-US"/>
+        </w:rPr>
+        <w:t>department_id</w:t>
+      </w:r>
+      <w:proofErr w:type="spellEnd"/>
+      <w:r>
+        <w:rPr>
+          <w:rFonts w:ascii="Bitstream Vera Serif" w:hAnsi="Bitstream Vera Serif"/>
+          <w:color w:val="4F81BD" w:themeColor="accent1"/>
+          <w:lang w:val="en-US"/>
+        </w:rPr>
+        <w:t xml:space="preserve"> </w:t>
+      </w:r>
+      <w:proofErr w:type="gramStart"/>
+      <w:r>
+        <w:rPr>
+          <w:rFonts w:ascii="Bitstream Vera Serif" w:hAnsi="Bitstream Vera Serif"/>
+          <w:color w:val="4F81BD" w:themeColor="accent1"/>
+          <w:lang w:val="en-US"/>
+        </w:rPr>
+        <w:t>desc;</w:t>
+      </w:r>
+      <w:proofErr w:type="gramEnd"/>
+    </w:p>
+    <w:p>
+      <w:pPr>
+        <w:rPr>
+          <w:rFonts w:ascii="Bitstream Vera Serif" w:hAnsi="Bitstream Vera Serif" w:cs="Tahoma"/>
+          <w:sz w:val="20"/>
+          <w:szCs w:val="20"/>
+        </w:rPr>
+      </w:pPr>
+      <w:r>
+        <w:rPr>
+          <w:rFonts w:ascii="Bitstream Vera Serif" w:hAnsi="Bitstream Vera Serif" w:cs="Tahoma"/>
+          <w:sz w:val="20"/>
+          <w:szCs w:val="20"/>
+        </w:rPr>
+        <w:t xml:space="preserve">4.3)-Reescribir la consulta para reemplazar el valor nulo por -1 </w:t>
+      </w:r>
+    </w:p>
+    <w:p>
+      <w:pPr>
+        <w:rPr>
+          <w:rFonts w:ascii="Bitstream Vera Serif" w:hAnsi="Bitstream Vera Serif"/>
+        </w:rPr>
+      </w:pPr>
+    </w:p>
+    <w:p>
+      <w:pPr>
+        <w:rPr>
+          <w:rFonts w:ascii="Bitstream Vera Serif" w:hAnsi="Bitstream Vera Serif" w:cs="Tahoma"/>
+          <w:sz w:val="20"/>
+          <w:szCs w:val="20"/>
+        </w:rPr>
+      </w:pPr>
+      <w:r>
+        <w:rPr>
+          <w:rFonts w:ascii="Bitstream Vera Serif" w:hAnsi="Bitstream Vera Serif" w:cs="Tahoma"/>
+          <w:sz w:val="20"/>
+          <w:szCs w:val="20"/>
+        </w:rPr>
+        <w:t xml:space="preserve"> 5)-Seleccionar id de manager, apellido  de la tabla empleados en donde el id de </w:t>
+      </w:r>
+      <w:proofErr w:type="spellStart"/>
+      <w:r>
+        <w:rPr>
+          <w:rFonts w:ascii="Bitstream Vera Serif" w:hAnsi="Bitstream Vera Serif" w:cs="Tahoma"/>
+          <w:sz w:val="20"/>
+          <w:szCs w:val="20"/>
+        </w:rPr>
+        <w:t>job</w:t>
+      </w:r>
+      <w:proofErr w:type="spellEnd"/>
+      <w:r>
+        <w:rPr>
+          <w:rFonts w:ascii="Bitstream Vera Serif" w:hAnsi="Bitstream Vera Serif" w:cs="Tahoma"/>
+          <w:sz w:val="20"/>
+          <w:szCs w:val="20"/>
+        </w:rPr>
+        <w:t xml:space="preserve"> no sea 'SA_REP','AD_VP' el apellido empiece con la letra K pero que incluya </w:t>
+      </w:r>
+      <w:proofErr w:type="spellStart"/>
+      <w:r>
+        <w:rPr>
+          <w:rFonts w:ascii="Bitstream Vera Serif" w:hAnsi="Bitstream Vera Serif" w:cs="Tahoma"/>
+          <w:sz w:val="20"/>
+          <w:szCs w:val="20"/>
+        </w:rPr>
+        <w:t>tb</w:t>
+      </w:r>
+      <w:proofErr w:type="spellEnd"/>
+      <w:r>
+        <w:rPr>
+          <w:rFonts w:ascii="Bitstream Vera Serif" w:hAnsi="Bitstream Vera Serif" w:cs="Tahoma"/>
+          <w:sz w:val="20"/>
+          <w:szCs w:val="20"/>
+        </w:rPr>
+        <w:t xml:space="preserve"> los que tienen como manager al id 100. Ordenar por </w:t>
+      </w:r>
+      <w:proofErr w:type="spellStart"/>
+      <w:r>
+        <w:rPr>
+          <w:rFonts w:ascii="Bitstream Vera Serif" w:hAnsi="Bitstream Vera Serif" w:cs="Tahoma"/>
+          <w:sz w:val="20"/>
+          <w:szCs w:val="20"/>
+        </w:rPr>
+        <w:t>manager_id</w:t>
+      </w:r>
+      <w:proofErr w:type="spellEnd"/>
+      <w:r>
+        <w:rPr>
+          <w:rFonts w:ascii="Bitstream Vera Serif" w:hAnsi="Bitstream Vera Serif" w:cs="Tahoma"/>
+          <w:sz w:val="20"/>
+          <w:szCs w:val="20"/>
+        </w:rPr>
+        <w:t xml:space="preserve"> en forma </w:t>
+      </w:r>
+      <w:proofErr w:type="spellStart"/>
+      <w:r>
+        <w:rPr>
+          <w:rFonts w:ascii="Bitstream Vera Serif" w:hAnsi="Bitstream Vera Serif" w:cs="Tahoma"/>
+          <w:sz w:val="20"/>
+          <w:szCs w:val="20"/>
+        </w:rPr>
+        <w:t>desc</w:t>
+      </w:r>
+      <w:proofErr w:type="spellEnd"/>
+      <w:r>
+        <w:rPr>
+          <w:rFonts w:ascii="Bitstream Vera Serif" w:hAnsi="Bitstream Vera Serif" w:cs="Tahoma"/>
+          <w:sz w:val="20"/>
+          <w:szCs w:val="20"/>
+        </w:rPr>
+        <w:t xml:space="preserve"> y por apellido en forma </w:t>
+      </w:r>
+      <w:proofErr w:type="spellStart"/>
+      <w:r>
+        <w:rPr>
+          <w:rFonts w:ascii="Bitstream Vera Serif" w:hAnsi="Bitstream Vera Serif" w:cs="Tahoma"/>
+          <w:sz w:val="20"/>
+          <w:szCs w:val="20"/>
+        </w:rPr>
+        <w:t>asc</w:t>
+      </w:r>
+      <w:proofErr w:type="spellEnd"/>
+      <w:r>
+        <w:rPr>
+          <w:rFonts w:ascii="Bitstream Vera Serif" w:hAnsi="Bitstream Vera Serif" w:cs="Tahoma"/>
+          <w:sz w:val="20"/>
+          <w:szCs w:val="20"/>
+        </w:rPr>
+        <w:t>.</w:t>
+      </w:r>
+    </w:p>
+    <w:p>
+      <w:pPr>
+        <w:rPr>
+          <w:rFonts w:ascii="Bitstream Vera Serif" w:hAnsi="Bitstream Vera Serif"/>
+          <w:color w:val="4F81BD" w:themeColor="accent1"/>
+          <w:lang w:val="en-US"/>
+        </w:rPr>
+      </w:pPr>
+      <w:r>
+        <w:rPr>
+          <w:rFonts w:ascii="Bitstream Vera Serif" w:hAnsi="Bitstream Vera Serif"/>
+          <w:color w:val="4F81BD" w:themeColor="accent1"/>
+          <w:lang w:val="en-US"/>
+        </w:rPr>
+        <w:t>desc employees;</w:t>
+      </w:r>
+    </w:p>
+    <w:p>
+      <w:pPr>
+        <w:rPr>
+          <w:rFonts w:ascii="Bitstream Vera Serif" w:hAnsi="Bitstream Vera Serif"/>
+          <w:color w:val="4F81BD" w:themeColor="accent1"/>
+          <w:lang w:val="en-US"/>
+        </w:rPr>
+      </w:pPr>
+      <w:r>
+        <w:rPr>
+          <w:rFonts w:ascii="Bitstream Vera Serif" w:hAnsi="Bitstream Vera Serif"/>
+          <w:color w:val="4F81BD" w:themeColor="accent1"/>
+          <w:lang w:val="en-US"/>
+        </w:rPr>
+        <w:lastRenderedPageBreak/>
+        <w:t>select MANAGER_ID, LAST_NAME, JOB_ID from employees</w:t>
+      </w:r>
+    </w:p>
+    <w:p>
+      <w:pPr>
+        <w:rPr>
+          <w:rFonts w:ascii="Bitstream Vera Serif" w:hAnsi="Bitstream Vera Serif"/>
+          <w:color w:val="4F81BD" w:themeColor="accent1"/>
+          <w:lang w:val="es-ES"/>
+        </w:rPr>
+      </w:pPr>
+      <w:r>
+        <w:rPr>
+          <w:rFonts w:ascii="Bitstream Vera Serif" w:hAnsi="Bitstream Vera Serif"/>
+          <w:color w:val="4F81BD" w:themeColor="accent1"/>
+          <w:lang w:val="en-US"/>
+        </w:rPr>
+        <w:t xml:space="preserve">WHERE JOB_ID in (select JOB_ID from employees where </w:t>
+      </w:r>
+      <w:proofErr w:type="spellStart"/>
+      <w:r>
+        <w:rPr>
+          <w:rFonts w:ascii="Bitstream Vera Serif" w:hAnsi="Bitstream Vera Serif"/>
+          <w:color w:val="4F81BD" w:themeColor="accent1"/>
+          <w:lang w:val="en-US"/>
+        </w:rPr>
+        <w:t>job_</w:t>
+      </w:r>
+      <w:proofErr w:type="gramStart"/>
+      <w:r>
+        <w:rPr>
+          <w:rFonts w:ascii="Bitstream Vera Serif" w:hAnsi="Bitstream Vera Serif"/>
+          <w:color w:val="4F81BD" w:themeColor="accent1"/>
+          <w:lang w:val="en-US"/>
+        </w:rPr>
+        <w:t>id</w:t>
+      </w:r>
+      <w:proofErr w:type="spellEnd"/>
+      <w:r>
+        <w:rPr>
+          <w:rFonts w:ascii="Bitstream Vera Serif" w:hAnsi="Bitstream Vera Serif"/>
+          <w:color w:val="4F81BD" w:themeColor="accent1"/>
+          <w:lang w:val="en-US"/>
+        </w:rPr>
+        <w:t xml:space="preserve"> !</w:t>
+      </w:r>
+      <w:proofErr w:type="gramEnd"/>
+      <w:r>
+        <w:rPr>
+          <w:rFonts w:ascii="Bitstream Vera Serif" w:hAnsi="Bitstream Vera Serif"/>
+          <w:color w:val="4F81BD" w:themeColor="accent1"/>
+          <w:lang w:val="en-US"/>
+        </w:rPr>
+        <w:t xml:space="preserve">= 'SA_REP' and </w:t>
+      </w:r>
+      <w:proofErr w:type="spellStart"/>
+      <w:r>
+        <w:rPr>
+          <w:rFonts w:ascii="Bitstream Vera Serif" w:hAnsi="Bitstream Vera Serif"/>
+          <w:color w:val="4F81BD" w:themeColor="accent1"/>
+          <w:lang w:val="en-US"/>
+        </w:rPr>
+        <w:t>job_id</w:t>
+      </w:r>
+      <w:proofErr w:type="spellEnd"/>
+      <w:r>
+        <w:rPr>
+          <w:rFonts w:ascii="Bitstream Vera Serif" w:hAnsi="Bitstream Vera Serif"/>
+          <w:color w:val="4F81BD" w:themeColor="accent1"/>
+          <w:lang w:val="en-US"/>
+        </w:rPr>
+        <w:t xml:space="preserve"> != </w:t>
+      </w:r>
+      <w:r>
+        <w:rPr>
+          <w:rFonts w:ascii="Bitstream Vera Serif" w:hAnsi="Bitstream Vera Serif"/>
+          <w:color w:val="4F81BD" w:themeColor="accent1"/>
+          <w:lang w:val="es-ES"/>
+        </w:rPr>
+        <w:t>'AD_VP')</w:t>
+      </w:r>
+    </w:p>
+    <w:p>
+      <w:pPr>
+        <w:rPr>
+          <w:rFonts w:ascii="Bitstream Vera Serif" w:hAnsi="Bitstream Vera Serif"/>
+          <w:color w:val="4F81BD" w:themeColor="accent1"/>
+          <w:lang w:val="en-US"/>
+        </w:rPr>
+      </w:pPr>
+      <w:r>
+        <w:rPr>
+          <w:rFonts w:ascii="Bitstream Vera Serif" w:hAnsi="Bitstream Vera Serif"/>
+          <w:color w:val="4F81BD" w:themeColor="accent1"/>
+          <w:lang w:val="en-US"/>
+        </w:rPr>
+        <w:t xml:space="preserve">order by </w:t>
+      </w:r>
+      <w:proofErr w:type="spellStart"/>
+      <w:r>
+        <w:rPr>
+          <w:rFonts w:ascii="Bitstream Vera Serif" w:hAnsi="Bitstream Vera Serif"/>
+          <w:color w:val="4F81BD" w:themeColor="accent1"/>
+          <w:lang w:val="en-US"/>
+        </w:rPr>
+        <w:t>last_name</w:t>
+      </w:r>
+      <w:proofErr w:type="spellEnd"/>
+      <w:r>
+        <w:rPr>
+          <w:rFonts w:ascii="Bitstream Vera Serif" w:hAnsi="Bitstream Vera Serif"/>
+          <w:color w:val="4F81BD" w:themeColor="accent1"/>
+          <w:lang w:val="en-US"/>
+        </w:rPr>
+        <w:t xml:space="preserve"> </w:t>
+      </w:r>
+      <w:proofErr w:type="spellStart"/>
+      <w:r>
+        <w:rPr>
+          <w:rFonts w:ascii="Bitstream Vera Serif" w:hAnsi="Bitstream Vera Serif"/>
+          <w:color w:val="4F81BD" w:themeColor="accent1"/>
+          <w:lang w:val="en-US"/>
+        </w:rPr>
+        <w:t>asc</w:t>
+      </w:r>
+      <w:proofErr w:type="spellEnd"/>
+      <w:r>
+        <w:rPr>
+          <w:rFonts w:ascii="Bitstream Vera Serif" w:hAnsi="Bitstream Vera Serif"/>
+          <w:color w:val="4F81BD" w:themeColor="accent1"/>
+          <w:lang w:val="en-US"/>
+        </w:rPr>
+        <w:t xml:space="preserve">, </w:t>
+      </w:r>
+      <w:proofErr w:type="spellStart"/>
+      <w:r>
+        <w:rPr>
+          <w:rFonts w:ascii="Bitstream Vera Serif" w:hAnsi="Bitstream Vera Serif"/>
+          <w:color w:val="4F81BD" w:themeColor="accent1"/>
+          <w:lang w:val="en-US"/>
+        </w:rPr>
+        <w:t>manager_id</w:t>
+      </w:r>
+      <w:proofErr w:type="spellEnd"/>
+      <w:r>
+        <w:rPr>
+          <w:rFonts w:ascii="Bitstream Vera Serif" w:hAnsi="Bitstream Vera Serif"/>
+          <w:color w:val="4F81BD" w:themeColor="accent1"/>
+          <w:lang w:val="en-US"/>
+        </w:rPr>
+        <w:t xml:space="preserve"> </w:t>
+      </w:r>
+      <w:proofErr w:type="gramStart"/>
+      <w:r>
+        <w:rPr>
+          <w:rFonts w:ascii="Bitstream Vera Serif" w:hAnsi="Bitstream Vera Serif"/>
+          <w:color w:val="4F81BD" w:themeColor="accent1"/>
+          <w:lang w:val="en-US"/>
+        </w:rPr>
+        <w:t>desc;</w:t>
+      </w:r>
+      <w:proofErr w:type="gramEnd"/>
+    </w:p>
+    <w:p>
+      <w:pPr>
+        <w:rPr>
+          <w:rFonts w:ascii="Bitstream Vera Serif" w:hAnsi="Bitstream Vera Serif"/>
+          <w:color w:val="4F81BD" w:themeColor="accent1"/>
+          <w:lang w:val="en-US"/>
+        </w:rPr>
+      </w:pPr>
+    </w:p>
+    <w:p>
+      <w:pPr>
+        <w:rPr>
+          <w:rFonts w:ascii="Bitstream Vera Serif" w:hAnsi="Bitstream Vera Serif"/>
+          <w:color w:val="4F81BD" w:themeColor="accent1"/>
+          <w:lang w:val="en-US"/>
+        </w:rPr>
+      </w:pPr>
+      <w:r>
+        <w:rPr>
+          <w:rFonts w:ascii="Bitstream Vera Serif" w:hAnsi="Bitstream Vera Serif"/>
+          <w:color w:val="4F81BD" w:themeColor="accent1"/>
+          <w:lang w:val="en-US"/>
+        </w:rPr>
+        <w:t>select MANAGER_ID, LAST_NAME, JOB_ID from employees</w:t>
+      </w:r>
+    </w:p>
+    <w:p>
+      <w:pPr>
+        <w:rPr>
+          <w:rFonts w:ascii="Bitstream Vera Serif" w:hAnsi="Bitstream Vera Serif"/>
+          <w:color w:val="4F81BD" w:themeColor="accent1"/>
+          <w:lang w:val="en-US"/>
+        </w:rPr>
+      </w:pPr>
+      <w:r>
+        <w:rPr>
+          <w:rFonts w:ascii="Bitstream Vera Serif" w:hAnsi="Bitstream Vera Serif"/>
+          <w:color w:val="4F81BD" w:themeColor="accent1"/>
+          <w:lang w:val="en-US"/>
+        </w:rPr>
+        <w:t xml:space="preserve">WHERE LAST_NAME like 'k%' and </w:t>
+      </w:r>
+      <w:proofErr w:type="spellStart"/>
+      <w:r>
+        <w:rPr>
+          <w:rFonts w:ascii="Bitstream Vera Serif" w:hAnsi="Bitstream Vera Serif"/>
+          <w:color w:val="4F81BD" w:themeColor="accent1"/>
+          <w:lang w:val="en-US"/>
+        </w:rPr>
+        <w:t>manager_id</w:t>
+      </w:r>
+      <w:proofErr w:type="spellEnd"/>
+      <w:r>
+        <w:rPr>
+          <w:rFonts w:ascii="Bitstream Vera Serif" w:hAnsi="Bitstream Vera Serif"/>
+          <w:color w:val="4F81BD" w:themeColor="accent1"/>
+          <w:lang w:val="en-US"/>
+        </w:rPr>
+        <w:t xml:space="preserve"> = 100</w:t>
+      </w:r>
+    </w:p>
+    <w:p>
+      <w:pPr>
+        <w:rPr>
+          <w:rFonts w:ascii="Bitstream Vera Serif" w:hAnsi="Bitstream Vera Serif"/>
+          <w:color w:val="4F81BD" w:themeColor="accent1"/>
+          <w:lang w:val="en-US"/>
+        </w:rPr>
+      </w:pPr>
+      <w:r>
+        <w:rPr>
+          <w:rFonts w:ascii="Bitstream Vera Serif" w:hAnsi="Bitstream Vera Serif"/>
+          <w:color w:val="4F81BD" w:themeColor="accent1"/>
+          <w:lang w:val="en-US"/>
+        </w:rPr>
+        <w:t xml:space="preserve">order by MANAGER_ID </w:t>
+      </w:r>
+      <w:proofErr w:type="gramStart"/>
+      <w:r>
+        <w:rPr>
+          <w:rFonts w:ascii="Bitstream Vera Serif" w:hAnsi="Bitstream Vera Serif"/>
+          <w:color w:val="4F81BD" w:themeColor="accent1"/>
+          <w:lang w:val="en-US"/>
+        </w:rPr>
+        <w:t>DESC;</w:t>
+      </w:r>
+      <w:proofErr w:type="gramEnd"/>
+    </w:p>
+    <w:p>
+      <w:pPr>
+        <w:rPr>
+          <w:rFonts w:ascii="Bitstream Vera Serif" w:hAnsi="Bitstream Vera Serif"/>
+          <w:color w:val="4F81BD" w:themeColor="accent1"/>
+          <w:lang w:val="en-US"/>
+        </w:rPr>
+      </w:pPr>
+    </w:p>
+    <w:p>
+      <w:pPr>
+        <w:rPr>
+          <w:rFonts w:ascii="Bitstream Vera Serif" w:hAnsi="Bitstream Vera Serif" w:cs="Tahoma"/>
+          <w:sz w:val="20"/>
+          <w:szCs w:val="20"/>
+        </w:rPr>
+      </w:pPr>
+      <w:r>
+        <w:rPr>
+          <w:rFonts w:ascii="Bitstream Vera Serif" w:hAnsi="Bitstream Vera Serif" w:cs="Tahoma"/>
+          <w:sz w:val="20"/>
+          <w:szCs w:val="20"/>
+        </w:rPr>
+        <w:t xml:space="preserve">6)-Contar para cada departamento cuantos empleados hay. Mostrar solo los registros que tengan departamento y que el </w:t>
+      </w:r>
+      <w:proofErr w:type="spellStart"/>
+      <w:r>
+        <w:rPr>
+          <w:rFonts w:ascii="Bitstream Vera Serif" w:hAnsi="Bitstream Vera Serif" w:cs="Tahoma"/>
+          <w:sz w:val="20"/>
+          <w:szCs w:val="20"/>
+        </w:rPr>
+        <w:t>departmento</w:t>
+      </w:r>
+      <w:proofErr w:type="spellEnd"/>
+      <w:r>
+        <w:rPr>
+          <w:rFonts w:ascii="Bitstream Vera Serif" w:hAnsi="Bitstream Vera Serif" w:cs="Tahoma"/>
+          <w:sz w:val="20"/>
+          <w:szCs w:val="20"/>
+        </w:rPr>
+        <w:t xml:space="preserve"> sea mayor o igual a 40. Ordenar los registros de forma que los que tengan mayor cantidad de empleados aparezcan primero.</w:t>
+      </w:r>
+    </w:p>
+    <w:p>
+      <w:pPr>
+        <w:rPr>
+          <w:rFonts w:ascii="Bitstream Vera Serif" w:hAnsi="Bitstream Vera Serif"/>
+          <w:color w:val="4F81BD" w:themeColor="accent1"/>
+          <w:lang w:val="en-US"/>
+        </w:rPr>
+      </w:pPr>
+      <w:r>
+        <w:rPr>
+          <w:rFonts w:ascii="Bitstream Vera Serif" w:hAnsi="Bitstream Vera Serif"/>
+          <w:color w:val="4F81BD" w:themeColor="accent1"/>
+          <w:lang w:val="en-US"/>
+        </w:rPr>
+        <w:t>desc employees;</w:t>
+      </w:r>
+    </w:p>
+    <w:p>
+      <w:pPr>
+        <w:rPr>
+          <w:rFonts w:ascii="Bitstream Vera Serif" w:hAnsi="Bitstream Vera Serif"/>
+          <w:color w:val="4F81BD" w:themeColor="accent1"/>
+          <w:lang w:val="en-US"/>
+        </w:rPr>
+      </w:pPr>
+      <w:r>
+        <w:rPr>
+          <w:rFonts w:ascii="Bitstream Vera Serif" w:hAnsi="Bitstream Vera Serif"/>
+          <w:color w:val="4F81BD" w:themeColor="accent1"/>
+          <w:lang w:val="en-US"/>
+        </w:rPr>
+        <w:t>select DEPARTMENT_ID, COUNT(EMPLOYEE_ID) as total FROM EMPLOYEES</w:t>
+      </w:r>
+    </w:p>
+    <w:p>
+      <w:pPr>
+        <w:rPr>
+          <w:rFonts w:ascii="Bitstream Vera Serif" w:hAnsi="Bitstream Vera Serif"/>
+          <w:color w:val="4F81BD" w:themeColor="accent1"/>
+          <w:lang w:val="en-US"/>
+        </w:rPr>
+      </w:pPr>
+      <w:r>
+        <w:rPr>
+          <w:rFonts w:ascii="Bitstream Vera Serif" w:hAnsi="Bitstream Vera Serif"/>
+          <w:color w:val="4F81BD" w:themeColor="accent1"/>
+          <w:lang w:val="en-US"/>
+        </w:rPr>
+        <w:t>where DEPARTMENT_ID &gt; 40</w:t>
+      </w:r>
+    </w:p>
+    <w:p>
+      <w:pPr>
+        <w:rPr>
+          <w:rFonts w:ascii="Bitstream Vera Serif" w:hAnsi="Bitstream Vera Serif"/>
+          <w:color w:val="4F81BD" w:themeColor="accent1"/>
+          <w:lang w:val="en-US"/>
+        </w:rPr>
+      </w:pPr>
+      <w:r>
+        <w:rPr>
+          <w:rFonts w:ascii="Bitstream Vera Serif" w:hAnsi="Bitstream Vera Serif"/>
+          <w:color w:val="4F81BD" w:themeColor="accent1"/>
+          <w:lang w:val="en-US"/>
+        </w:rPr>
+        <w:t xml:space="preserve">GROUP BY </w:t>
+      </w:r>
+      <w:proofErr w:type="spellStart"/>
+      <w:r>
+        <w:rPr>
+          <w:rFonts w:ascii="Bitstream Vera Serif" w:hAnsi="Bitstream Vera Serif"/>
+          <w:color w:val="4F81BD" w:themeColor="accent1"/>
+          <w:lang w:val="en-US"/>
+        </w:rPr>
+        <w:t>department_id</w:t>
+      </w:r>
+      <w:proofErr w:type="spellEnd"/>
     </w:p>
     <w:p>
       <w:pPr>
@@ -1216,621 +1873,40 @@
           <w:color w:val="4F81BD" w:themeColor="accent1"/>
           <w:lang w:val="en-US"/>
         </w:rPr>
-        <w:t>Department_id</w:t>
-      </w:r>
-      <w:proofErr w:type="spellEnd"/>
-      <w:r>
-        <w:rPr>
-          <w:rFonts w:ascii="Bitstream Vera Serif" w:hAnsi="Bitstream Vera Serif"/>
-          <w:color w:val="4F81BD" w:themeColor="accent1"/>
-          <w:lang w:val="en-US"/>
-        </w:rPr>
-        <w:t xml:space="preserve"> DESC;</w:t>
-      </w:r>
-    </w:p>
-    <w:p>
-      <w:pPr>
-        <w:rPr>
-          <w:rFonts w:ascii="Bitstream Vera Serif" w:hAnsi="Bitstream Vera Serif" w:cs="Tahoma"/>
-          <w:sz w:val="20"/>
-          <w:szCs w:val="20"/>
-        </w:rPr>
-      </w:pPr>
-      <w:r>
-        <w:rPr>
-          <w:rFonts w:ascii="Bitstream Vera Serif" w:hAnsi="Bitstream Vera Serif" w:cs="Tahoma"/>
-          <w:sz w:val="20"/>
-          <w:szCs w:val="20"/>
-          <w:lang w:val="en-US"/>
-        </w:rPr>
-        <w:tab/>
-      </w:r>
-      <w:r>
-        <w:rPr>
-          <w:rFonts w:ascii="Bitstream Vera Serif" w:hAnsi="Bitstream Vera Serif" w:cs="Tahoma"/>
-          <w:sz w:val="20"/>
-          <w:szCs w:val="20"/>
-        </w:rPr>
-        <w:t xml:space="preserve">4.3)-Reescribir la consulta para reemplazar el valor nulo por -1 </w:t>
-      </w:r>
-    </w:p>
-    <w:p>
-      <w:pPr>
-        <w:rPr>
-          <w:rFonts w:ascii="Bitstream Vera Serif" w:hAnsi="Bitstream Vera Serif"/>
-        </w:rPr>
-      </w:pPr>
-    </w:p>
-    <w:p>
-      <w:pPr>
-        <w:rPr>
-          <w:rFonts w:ascii="Bitstream Vera Serif" w:hAnsi="Bitstream Vera Serif" w:cs="Tahoma"/>
-          <w:sz w:val="20"/>
-          <w:szCs w:val="20"/>
-        </w:rPr>
-      </w:pPr>
-      <w:r>
-        <w:rPr>
-          <w:rFonts w:ascii="Bitstream Vera Serif" w:hAnsi="Bitstream Vera Serif" w:cs="Tahoma"/>
-          <w:sz w:val="20"/>
-          <w:szCs w:val="20"/>
-        </w:rPr>
-        <w:lastRenderedPageBreak/>
-        <w:t xml:space="preserve"> 5)-Seleccionar id de manager, apellido  de la tabla empleados en donde el id de </w:t>
-      </w:r>
-      <w:proofErr w:type="spellStart"/>
-      <w:r>
-        <w:rPr>
-          <w:rFonts w:ascii="Bitstream Vera Serif" w:hAnsi="Bitstream Vera Serif" w:cs="Tahoma"/>
-          <w:sz w:val="20"/>
-          <w:szCs w:val="20"/>
-        </w:rPr>
-        <w:t>job</w:t>
-      </w:r>
-      <w:proofErr w:type="spellEnd"/>
-      <w:r>
-        <w:rPr>
-          <w:rFonts w:ascii="Bitstream Vera Serif" w:hAnsi="Bitstream Vera Serif" w:cs="Tahoma"/>
-          <w:sz w:val="20"/>
-          <w:szCs w:val="20"/>
-        </w:rPr>
-        <w:t xml:space="preserve"> no sea 'SA_REP','AD_VP' el apellido empiece con la letra K pero que incluya </w:t>
-      </w:r>
-      <w:proofErr w:type="spellStart"/>
-      <w:r>
-        <w:rPr>
-          <w:rFonts w:ascii="Bitstream Vera Serif" w:hAnsi="Bitstream Vera Serif" w:cs="Tahoma"/>
-          <w:sz w:val="20"/>
-          <w:szCs w:val="20"/>
-        </w:rPr>
-        <w:t>tb</w:t>
-      </w:r>
-      <w:proofErr w:type="spellEnd"/>
-      <w:r>
-        <w:rPr>
-          <w:rFonts w:ascii="Bitstream Vera Serif" w:hAnsi="Bitstream Vera Serif" w:cs="Tahoma"/>
-          <w:sz w:val="20"/>
-          <w:szCs w:val="20"/>
-        </w:rPr>
-        <w:t xml:space="preserve"> los que tienen como manager al id 100. Ordenar por </w:t>
-      </w:r>
-      <w:proofErr w:type="spellStart"/>
-      <w:r>
-        <w:rPr>
-          <w:rFonts w:ascii="Bitstream Vera Serif" w:hAnsi="Bitstream Vera Serif" w:cs="Tahoma"/>
-          <w:sz w:val="20"/>
-          <w:szCs w:val="20"/>
-        </w:rPr>
-        <w:t>manager_id</w:t>
-      </w:r>
-      <w:proofErr w:type="spellEnd"/>
-      <w:r>
-        <w:rPr>
-          <w:rFonts w:ascii="Bitstream Vera Serif" w:hAnsi="Bitstream Vera Serif" w:cs="Tahoma"/>
-          <w:sz w:val="20"/>
-          <w:szCs w:val="20"/>
-        </w:rPr>
-        <w:t xml:space="preserve"> en forma </w:t>
-      </w:r>
-      <w:proofErr w:type="spellStart"/>
-      <w:r>
-        <w:rPr>
-          <w:rFonts w:ascii="Bitstream Vera Serif" w:hAnsi="Bitstream Vera Serif" w:cs="Tahoma"/>
-          <w:sz w:val="20"/>
-          <w:szCs w:val="20"/>
-        </w:rPr>
-        <w:t>desc</w:t>
-      </w:r>
-      <w:proofErr w:type="spellEnd"/>
-      <w:r>
-        <w:rPr>
-          <w:rFonts w:ascii="Bitstream Vera Serif" w:hAnsi="Bitstream Vera Serif" w:cs="Tahoma"/>
-          <w:sz w:val="20"/>
-          <w:szCs w:val="20"/>
-        </w:rPr>
-        <w:t xml:space="preserve"> y por apellido en forma </w:t>
-      </w:r>
-      <w:proofErr w:type="spellStart"/>
-      <w:r>
-        <w:rPr>
-          <w:rFonts w:ascii="Bitstream Vera Serif" w:hAnsi="Bitstream Vera Serif" w:cs="Tahoma"/>
-          <w:sz w:val="20"/>
-          <w:szCs w:val="20"/>
-        </w:rPr>
-        <w:t>asc</w:t>
-      </w:r>
-      <w:proofErr w:type="spellEnd"/>
-      <w:r>
-        <w:rPr>
-          <w:rFonts w:ascii="Bitstream Vera Serif" w:hAnsi="Bitstream Vera Serif" w:cs="Tahoma"/>
-          <w:sz w:val="20"/>
-          <w:szCs w:val="20"/>
-        </w:rPr>
-        <w:t>.</w:t>
-      </w:r>
-    </w:p>
-    <w:p>
-      <w:pPr>
-        <w:rPr>
-          <w:rFonts w:ascii="Bitstream Vera Serif" w:hAnsi="Bitstream Vera Serif"/>
-          <w:color w:val="4F81BD" w:themeColor="accent1"/>
-          <w:lang w:val="en-US"/>
-        </w:rPr>
-      </w:pPr>
-      <w:r>
-        <w:rPr>
-          <w:rFonts w:ascii="Bitstream Vera Serif" w:hAnsi="Bitstream Vera Serif"/>
-          <w:color w:val="4F81BD" w:themeColor="accent1"/>
-          <w:lang w:val="en-US"/>
-        </w:rPr>
-        <w:t>desc employees;</w:t>
-      </w:r>
-    </w:p>
-    <w:p>
-      <w:pPr>
-        <w:rPr>
-          <w:rFonts w:ascii="Bitstream Vera Serif" w:hAnsi="Bitstream Vera Serif"/>
-          <w:color w:val="4F81BD" w:themeColor="accent1"/>
-          <w:lang w:val="en-US"/>
-        </w:rPr>
-      </w:pPr>
-      <w:r>
-        <w:rPr>
-          <w:rFonts w:ascii="Bitstream Vera Serif" w:hAnsi="Bitstream Vera Serif"/>
-          <w:color w:val="4F81BD" w:themeColor="accent1"/>
-          <w:lang w:val="en-US"/>
-        </w:rPr>
-        <w:t>select MANAGER_ID, LAST_NAME, JOB_ID from employees</w:t>
-      </w:r>
-    </w:p>
-    <w:p>
-      <w:pPr>
-        <w:rPr>
-          <w:rFonts w:ascii="Bitstream Vera Serif" w:hAnsi="Bitstream Vera Serif"/>
-          <w:color w:val="4F81BD" w:themeColor="accent1"/>
-          <w:lang w:val="en-US"/>
-        </w:rPr>
-      </w:pPr>
-      <w:r>
-        <w:rPr>
-          <w:rFonts w:ascii="Bitstream Vera Serif" w:hAnsi="Bitstream Vera Serif"/>
-          <w:color w:val="4F81BD" w:themeColor="accent1"/>
-          <w:lang w:val="en-US"/>
-        </w:rPr>
-        <w:t xml:space="preserve">WHERE JOB_ID &lt;any (select JOB_ID from employees where </w:t>
-      </w:r>
-      <w:proofErr w:type="spellStart"/>
-      <w:r>
-        <w:rPr>
-          <w:rFonts w:ascii="Bitstream Vera Serif" w:hAnsi="Bitstream Vera Serif"/>
-          <w:color w:val="4F81BD" w:themeColor="accent1"/>
-          <w:lang w:val="en-US"/>
-        </w:rPr>
-        <w:t>job_id</w:t>
-      </w:r>
-      <w:proofErr w:type="spellEnd"/>
-      <w:r>
-        <w:rPr>
-          <w:rFonts w:ascii="Bitstream Vera Serif" w:hAnsi="Bitstream Vera Serif"/>
-          <w:color w:val="4F81BD" w:themeColor="accent1"/>
-          <w:lang w:val="en-US"/>
-        </w:rPr>
-        <w:t xml:space="preserve"> = 'SA_REP')</w:t>
-      </w:r>
-    </w:p>
-    <w:p>
-      <w:pPr>
-        <w:rPr>
-          <w:rFonts w:ascii="Bitstream Vera Serif" w:hAnsi="Bitstream Vera Serif"/>
-          <w:color w:val="4F81BD" w:themeColor="accent1"/>
-          <w:lang w:val="en-US"/>
-        </w:rPr>
-      </w:pPr>
-      <w:r>
-        <w:rPr>
-          <w:rFonts w:ascii="Bitstream Vera Serif" w:hAnsi="Bitstream Vera Serif"/>
-          <w:color w:val="4F81BD" w:themeColor="accent1"/>
-          <w:lang w:val="en-US"/>
-        </w:rPr>
-        <w:t>order by JOB_ID;</w:t>
-      </w:r>
-    </w:p>
-    <w:p>
-      <w:pPr>
-        <w:rPr>
-          <w:rFonts w:ascii="Bitstream Vera Serif" w:hAnsi="Bitstream Vera Serif"/>
-          <w:color w:val="4F81BD" w:themeColor="accent1"/>
-          <w:lang w:val="en-US"/>
-        </w:rPr>
-      </w:pPr>
-    </w:p>
-    <w:p>
-      <w:pPr>
-        <w:rPr>
-          <w:rFonts w:ascii="Bitstream Vera Serif" w:hAnsi="Bitstream Vera Serif"/>
-          <w:color w:val="4F81BD" w:themeColor="accent1"/>
-          <w:lang w:val="en-US"/>
-        </w:rPr>
-      </w:pPr>
-      <w:r>
-        <w:rPr>
-          <w:rFonts w:ascii="Bitstream Vera Serif" w:hAnsi="Bitstream Vera Serif"/>
-          <w:color w:val="4F81BD" w:themeColor="accent1"/>
-          <w:lang w:val="en-US"/>
-        </w:rPr>
-        <w:t>select MANAGER_ID, LAST_NAME, JOB_ID from employees</w:t>
-      </w:r>
-    </w:p>
-    <w:p>
-      <w:pPr>
-        <w:rPr>
-          <w:rFonts w:ascii="Bitstream Vera Serif" w:hAnsi="Bitstream Vera Serif"/>
-          <w:color w:val="4F81BD" w:themeColor="accent1"/>
-          <w:lang w:val="en-US"/>
-        </w:rPr>
-      </w:pPr>
-      <w:r>
-        <w:rPr>
-          <w:rFonts w:ascii="Bitstream Vera Serif" w:hAnsi="Bitstream Vera Serif"/>
-          <w:color w:val="4F81BD" w:themeColor="accent1"/>
-          <w:lang w:val="en-US"/>
-        </w:rPr>
-        <w:t xml:space="preserve">WHERE JOB_ID &gt;any (select JOB_ID from employees where </w:t>
-      </w:r>
-      <w:proofErr w:type="spellStart"/>
-      <w:r>
-        <w:rPr>
-          <w:rFonts w:ascii="Bitstream Vera Serif" w:hAnsi="Bitstream Vera Serif"/>
-          <w:color w:val="4F81BD" w:themeColor="accent1"/>
-          <w:lang w:val="en-US"/>
-        </w:rPr>
-        <w:t>job_id</w:t>
-      </w:r>
-      <w:proofErr w:type="spellEnd"/>
-      <w:r>
-        <w:rPr>
-          <w:rFonts w:ascii="Bitstream Vera Serif" w:hAnsi="Bitstream Vera Serif"/>
-          <w:color w:val="4F81BD" w:themeColor="accent1"/>
-          <w:lang w:val="en-US"/>
-        </w:rPr>
-        <w:t xml:space="preserve"> = 'AD_VP')</w:t>
-      </w:r>
-    </w:p>
-    <w:p>
-      <w:pPr>
-        <w:rPr>
-          <w:rFonts w:ascii="Bitstream Vera Serif" w:hAnsi="Bitstream Vera Serif"/>
-          <w:color w:val="4F81BD" w:themeColor="accent1"/>
-          <w:lang w:val="en-US"/>
-        </w:rPr>
-      </w:pPr>
-      <w:r>
-        <w:rPr>
-          <w:rFonts w:ascii="Bitstream Vera Serif" w:hAnsi="Bitstream Vera Serif"/>
-          <w:color w:val="4F81BD" w:themeColor="accent1"/>
-          <w:lang w:val="en-US"/>
-        </w:rPr>
-        <w:t>order by JOB_ID;</w:t>
-      </w:r>
-    </w:p>
-    <w:p>
-      <w:pPr>
-        <w:rPr>
-          <w:rFonts w:ascii="Bitstream Vera Serif" w:hAnsi="Bitstream Vera Serif"/>
-          <w:color w:val="4F81BD" w:themeColor="accent1"/>
-          <w:lang w:val="en-US"/>
-        </w:rPr>
-      </w:pPr>
-    </w:p>
-    <w:p>
-      <w:pPr>
-        <w:rPr>
-          <w:rFonts w:ascii="Bitstream Vera Serif" w:hAnsi="Bitstream Vera Serif"/>
-          <w:color w:val="4F81BD" w:themeColor="accent1"/>
-          <w:lang w:val="en-US"/>
-        </w:rPr>
-      </w:pPr>
-      <w:r>
-        <w:rPr>
-          <w:rFonts w:ascii="Bitstream Vera Serif" w:hAnsi="Bitstream Vera Serif"/>
-          <w:color w:val="4F81BD" w:themeColor="accent1"/>
-          <w:lang w:val="en-US"/>
-        </w:rPr>
-        <w:t>select MANAGER_ID, LAST_NAME, JOB_ID from employees</w:t>
-      </w:r>
-    </w:p>
-    <w:p>
-      <w:pPr>
-        <w:rPr>
-          <w:rFonts w:ascii="Bitstream Vera Serif" w:hAnsi="Bitstream Vera Serif"/>
-          <w:color w:val="4F81BD" w:themeColor="accent1"/>
-          <w:lang w:val="en-US"/>
-        </w:rPr>
-      </w:pPr>
-      <w:r>
-        <w:rPr>
-          <w:rFonts w:ascii="Bitstream Vera Serif" w:hAnsi="Bitstream Vera Serif"/>
-          <w:color w:val="4F81BD" w:themeColor="accent1"/>
-          <w:lang w:val="en-US"/>
-        </w:rPr>
-        <w:t xml:space="preserve">WHERE LAST_NAME like 'k%' or </w:t>
-      </w:r>
-      <w:proofErr w:type="spellStart"/>
-      <w:r>
-        <w:rPr>
-          <w:rFonts w:ascii="Bitstream Vera Serif" w:hAnsi="Bitstream Vera Serif"/>
-          <w:color w:val="4F81BD" w:themeColor="accent1"/>
-          <w:lang w:val="en-US"/>
-        </w:rPr>
-        <w:t>manager_id</w:t>
-      </w:r>
-      <w:proofErr w:type="spellEnd"/>
-      <w:r>
-        <w:rPr>
-          <w:rFonts w:ascii="Bitstream Vera Serif" w:hAnsi="Bitstream Vera Serif"/>
-          <w:color w:val="4F81BD" w:themeColor="accent1"/>
-          <w:lang w:val="en-US"/>
-        </w:rPr>
-        <w:t xml:space="preserve"> = 100</w:t>
-      </w:r>
-    </w:p>
-    <w:p>
-      <w:pPr>
-        <w:rPr>
-          <w:rFonts w:ascii="Bitstream Vera Serif" w:hAnsi="Bitstream Vera Serif"/>
-          <w:color w:val="4F81BD" w:themeColor="accent1"/>
-          <w:lang w:val="en-US"/>
-        </w:rPr>
-      </w:pPr>
-      <w:r>
-        <w:rPr>
-          <w:rFonts w:ascii="Bitstream Vera Serif" w:hAnsi="Bitstream Vera Serif"/>
-          <w:color w:val="4F81BD" w:themeColor="accent1"/>
-          <w:lang w:val="en-US"/>
-        </w:rPr>
-        <w:t>order by MANAGER_ID DESC;</w:t>
-      </w:r>
-    </w:p>
-    <w:p>
-      <w:pPr>
-        <w:rPr>
-          <w:rFonts w:ascii="Bitstream Vera Serif" w:hAnsi="Bitstream Vera Serif"/>
-          <w:color w:val="4F81BD" w:themeColor="accent1"/>
-          <w:lang w:val="en-US"/>
-        </w:rPr>
-      </w:pPr>
-    </w:p>
-    <w:p>
-      <w:pPr>
-        <w:rPr>
-          <w:rFonts w:ascii="Bitstream Vera Serif" w:hAnsi="Bitstream Vera Serif"/>
-          <w:color w:val="4F81BD" w:themeColor="accent1"/>
-          <w:lang w:val="en-US"/>
-        </w:rPr>
-      </w:pPr>
-      <w:r>
-        <w:rPr>
-          <w:rFonts w:ascii="Bitstream Vera Serif" w:hAnsi="Bitstream Vera Serif"/>
-          <w:color w:val="4F81BD" w:themeColor="accent1"/>
-          <w:lang w:val="en-US"/>
-        </w:rPr>
-        <w:t>select MANAGER_ID, LAST_NAME, JOB_ID from employees</w:t>
-      </w:r>
-    </w:p>
-    <w:p>
-      <w:pPr>
-        <w:rPr>
-          <w:rFonts w:ascii="Bitstream Vera Serif" w:hAnsi="Bitstream Vera Serif"/>
-          <w:color w:val="4F81BD" w:themeColor="accent1"/>
-          <w:lang w:val="en-US"/>
-        </w:rPr>
-      </w:pPr>
-      <w:r>
-        <w:rPr>
-          <w:rFonts w:ascii="Bitstream Vera Serif" w:hAnsi="Bitstream Vera Serif"/>
-          <w:color w:val="4F81BD" w:themeColor="accent1"/>
-          <w:lang w:val="en-US"/>
-        </w:rPr>
-        <w:t xml:space="preserve">WHERE LAST_NAME like 'k%' or </w:t>
-      </w:r>
-      <w:proofErr w:type="spellStart"/>
-      <w:r>
-        <w:rPr>
-          <w:rFonts w:ascii="Bitstream Vera Serif" w:hAnsi="Bitstream Vera Serif"/>
-          <w:color w:val="4F81BD" w:themeColor="accent1"/>
-          <w:lang w:val="en-US"/>
-        </w:rPr>
-        <w:t>manager_id</w:t>
-      </w:r>
-      <w:proofErr w:type="spellEnd"/>
-      <w:r>
-        <w:rPr>
-          <w:rFonts w:ascii="Bitstream Vera Serif" w:hAnsi="Bitstream Vera Serif"/>
-          <w:color w:val="4F81BD" w:themeColor="accent1"/>
-          <w:lang w:val="en-US"/>
-        </w:rPr>
-        <w:t xml:space="preserve"> = 100</w:t>
-      </w:r>
-    </w:p>
-    <w:p>
-      <w:pPr>
-        <w:rPr>
-          <w:rFonts w:ascii="Bitstream Vera Serif" w:hAnsi="Bitstream Vera Serif"/>
-          <w:color w:val="4F81BD" w:themeColor="accent1"/>
-          <w:lang w:val="en-US"/>
-        </w:rPr>
-      </w:pPr>
-      <w:r>
-        <w:rPr>
-          <w:rFonts w:ascii="Bitstream Vera Serif" w:hAnsi="Bitstream Vera Serif"/>
-          <w:color w:val="4F81BD" w:themeColor="accent1"/>
-          <w:lang w:val="en-US"/>
-        </w:rPr>
-        <w:t>order by LAST_NAME ASC;</w:t>
-      </w:r>
-    </w:p>
-    <w:p>
-      <w:pPr>
-        <w:rPr>
-          <w:rFonts w:ascii="Bitstream Vera Serif" w:hAnsi="Bitstream Vera Serif"/>
-          <w:color w:val="1F497D" w:themeColor="text2"/>
-          <w:lang w:val="en-US"/>
-        </w:rPr>
-      </w:pPr>
-    </w:p>
-    <w:p>
-      <w:pPr>
-        <w:rPr>
-          <w:rFonts w:ascii="Bitstream Vera Serif" w:hAnsi="Bitstream Vera Serif" w:cs="Tahoma"/>
-          <w:sz w:val="20"/>
-          <w:szCs w:val="20"/>
-        </w:rPr>
-      </w:pPr>
-      <w:r>
-        <w:rPr>
-          <w:rFonts w:ascii="Bitstream Vera Serif" w:hAnsi="Bitstream Vera Serif" w:cs="Tahoma"/>
-          <w:sz w:val="20"/>
-          <w:szCs w:val="20"/>
-        </w:rPr>
-        <w:t xml:space="preserve">6)-Contar para cada departamento cuantos empleados hay. Mostrar solo los registros que tengan departamento y que el </w:t>
-      </w:r>
-      <w:proofErr w:type="spellStart"/>
-      <w:r>
-        <w:rPr>
-          <w:rFonts w:ascii="Bitstream Vera Serif" w:hAnsi="Bitstream Vera Serif" w:cs="Tahoma"/>
-          <w:sz w:val="20"/>
-          <w:szCs w:val="20"/>
-        </w:rPr>
-        <w:t>departmento</w:t>
-      </w:r>
-      <w:proofErr w:type="spellEnd"/>
-      <w:r>
-        <w:rPr>
-          <w:rFonts w:ascii="Bitstream Vera Serif" w:hAnsi="Bitstream Vera Serif" w:cs="Tahoma"/>
-          <w:sz w:val="20"/>
-          <w:szCs w:val="20"/>
-        </w:rPr>
-        <w:t xml:space="preserve"> sea mayor o igual a 40. Ordenar los registros de forma que los que tengan mayor cantidad de empleados aparezcan primero.</w:t>
-      </w:r>
-    </w:p>
-    <w:p>
-      <w:pPr>
-        <w:rPr>
-          <w:rFonts w:ascii="Bitstream Vera Serif" w:hAnsi="Bitstream Vera Serif"/>
-          <w:color w:val="4F81BD" w:themeColor="accent1"/>
-          <w:lang w:val="en-US"/>
-        </w:rPr>
-      </w:pPr>
-      <w:r>
-        <w:rPr>
-          <w:rFonts w:ascii="Bitstream Vera Serif" w:hAnsi="Bitstream Vera Serif"/>
-          <w:color w:val="4F81BD" w:themeColor="accent1"/>
-          <w:lang w:val="en-US"/>
-        </w:rPr>
-        <w:t>desc employees;</w:t>
-      </w:r>
-    </w:p>
-    <w:p>
-      <w:pPr>
-        <w:rPr>
-          <w:rFonts w:ascii="Bitstream Vera Serif" w:hAnsi="Bitstream Vera Serif"/>
-          <w:color w:val="4F81BD" w:themeColor="accent1"/>
-          <w:lang w:val="en-US"/>
-        </w:rPr>
-      </w:pPr>
-      <w:r>
-        <w:rPr>
-          <w:rFonts w:ascii="Bitstream Vera Serif" w:hAnsi="Bitstream Vera Serif"/>
-          <w:color w:val="4F81BD" w:themeColor="accent1"/>
-          <w:lang w:val="en-US"/>
-        </w:rPr>
-        <w:t>SELECT COUNT(DEPARTMENT_ID) AS Employees FROM Employees;</w:t>
-      </w:r>
-    </w:p>
-    <w:p>
-      <w:pPr>
-        <w:rPr>
-          <w:rFonts w:ascii="Bitstream Vera Serif" w:hAnsi="Bitstream Vera Serif"/>
-          <w:color w:val="4F81BD" w:themeColor="accent1"/>
-          <w:lang w:val="en-US"/>
-        </w:rPr>
-      </w:pPr>
-      <w:r>
-        <w:rPr>
-          <w:rFonts w:ascii="Bitstream Vera Serif" w:hAnsi="Bitstream Vera Serif"/>
-          <w:color w:val="4F81BD" w:themeColor="accent1"/>
-          <w:lang w:val="en-US"/>
-        </w:rPr>
-        <w:t>select DEPARTMENT_ID, EMPLOYEE_ID FROM EMPLOYEES</w:t>
-      </w:r>
-    </w:p>
-    <w:p>
-      <w:pPr>
-        <w:rPr>
-          <w:rFonts w:ascii="Bitstream Vera Serif" w:hAnsi="Bitstream Vera Serif"/>
-          <w:color w:val="4F81BD" w:themeColor="accent1"/>
-          <w:lang w:val="en-US"/>
-        </w:rPr>
-      </w:pPr>
-      <w:r>
-        <w:rPr>
-          <w:rFonts w:ascii="Bitstream Vera Serif" w:hAnsi="Bitstream Vera Serif"/>
-          <w:color w:val="4F81BD" w:themeColor="accent1"/>
-          <w:lang w:val="en-US"/>
-        </w:rPr>
-        <w:t>where DEPARTMENT_ID &gt; 40</w:t>
-      </w:r>
-    </w:p>
-    <w:p>
-      <w:pPr>
-        <w:rPr>
-          <w:rFonts w:ascii="Bitstream Vera Serif" w:hAnsi="Bitstream Vera Serif"/>
-          <w:color w:val="4F81BD" w:themeColor="accent1"/>
-          <w:lang w:val="en-US"/>
-        </w:rPr>
-      </w:pPr>
-      <w:r>
-        <w:rPr>
-          <w:rFonts w:ascii="Bitstream Vera Serif" w:hAnsi="Bitstream Vera Serif"/>
-          <w:color w:val="4F81BD" w:themeColor="accent1"/>
-          <w:lang w:val="en-US"/>
-        </w:rPr>
-        <w:t>ORDER BY EMPLOYEE_ID DESC;</w:t>
-      </w:r>
-    </w:p>
-    <w:p>
-      <w:pPr>
-        <w:rPr>
-          <w:rFonts w:ascii="Bitstream Vera Serif" w:hAnsi="Bitstream Vera Serif"/>
-        </w:rPr>
-      </w:pPr>
-      <w:r>
-        <w:rPr>
-          <w:rFonts w:ascii="Bitstream Vera Serif" w:hAnsi="Bitstream Vera Serif" w:cs="Tahoma"/>
-          <w:sz w:val="20"/>
-          <w:szCs w:val="20"/>
-        </w:rPr>
-        <w:lastRenderedPageBreak/>
+        <w:t>department_id</w:t>
+      </w:r>
+      <w:proofErr w:type="spellEnd"/>
+      <w:r>
+        <w:rPr>
+          <w:rFonts w:ascii="Bitstream Vera Serif" w:hAnsi="Bitstream Vera Serif"/>
+          <w:color w:val="4F81BD" w:themeColor="accent1"/>
+          <w:lang w:val="en-US"/>
+        </w:rPr>
+        <w:t xml:space="preserve"> </w:t>
+      </w:r>
+      <w:proofErr w:type="gramStart"/>
+      <w:r>
+        <w:rPr>
+          <w:rFonts w:ascii="Bitstream Vera Serif" w:hAnsi="Bitstream Vera Serif"/>
+          <w:color w:val="4F81BD" w:themeColor="accent1"/>
+          <w:lang w:val="en-US"/>
+        </w:rPr>
+        <w:t>ASC;</w:t>
+      </w:r>
+      <w:proofErr w:type="gramEnd"/>
+    </w:p>
+    <w:p>
+      <w:pPr>
+        <w:rPr>
+          <w:rFonts w:ascii="Bitstream Vera Serif" w:hAnsi="Bitstream Vera Serif"/>
+        </w:rPr>
+      </w:pPr>
+      <w:r>
+        <w:rPr>
+          <w:rFonts w:ascii="Bitstream Vera Serif" w:hAnsi="Bitstream Vera Serif" w:cs="Tahoma"/>
+          <w:sz w:val="20"/>
+          <w:szCs w:val="20"/>
+        </w:rPr>
         <w:t xml:space="preserve">El siguiente </w:t>
       </w:r>
       <w:proofErr w:type="spellStart"/>
@@ -1849,7 +1925,25 @@
           <w:sz w:val="20"/>
           <w:szCs w:val="20"/>
         </w:rPr>
-        <w:t xml:space="preserve"> devuelve la misma cantidad de filas que el anterior ? Qué diferencia hay entre el </w:t>
+        <w:t xml:space="preserve"> devuelve la misma cantidad de filas que el </w:t>
+      </w:r>
+      <w:proofErr w:type="gramStart"/>
+      <w:r>
+        <w:rPr>
+          <w:rFonts w:ascii="Bitstream Vera Serif" w:hAnsi="Bitstream Vera Serif" w:cs="Tahoma"/>
+          <w:sz w:val="20"/>
+          <w:szCs w:val="20"/>
+        </w:rPr>
+        <w:t>anterior ?</w:t>
+      </w:r>
+      <w:proofErr w:type="gramEnd"/>
+      <w:r>
+        <w:rPr>
+          <w:rFonts w:ascii="Bitstream Vera Serif" w:hAnsi="Bitstream Vera Serif" w:cs="Tahoma"/>
+          <w:sz w:val="20"/>
+          <w:szCs w:val="20"/>
+        </w:rPr>
+        <w:t xml:space="preserve"> Qué diferencia hay entre el </w:t>
       </w:r>
       <w:proofErr w:type="spellStart"/>
       <w:r>
@@ -2127,39 +2221,14 @@
           <w:rFonts w:ascii="Bitstream Vera Serif" w:hAnsi="Bitstream Vera Serif" w:cs="Tahoma"/>
           <w:color w:val="4F81BD" w:themeColor="accent1"/>
         </w:rPr>
-        <w:t xml:space="preserve">La primera opción da la cantidad total de empleados con </w:t>
-      </w:r>
-      <w:proofErr w:type="spellStart"/>
-      <w:r>
-        <w:rPr>
-          <w:rFonts w:ascii="Bitstream Vera Serif" w:hAnsi="Bitstream Vera Serif" w:cs="Tahoma"/>
-          <w:color w:val="4F81BD" w:themeColor="accent1"/>
-        </w:rPr>
-        <w:t>department_id</w:t>
-      </w:r>
-      <w:proofErr w:type="spellEnd"/>
-      <w:r>
-        <w:rPr>
-          <w:rFonts w:ascii="Bitstream Vera Serif" w:hAnsi="Bitstream Vera Serif" w:cs="Tahoma"/>
-          <w:color w:val="4F81BD" w:themeColor="accent1"/>
-        </w:rPr>
-        <w:t xml:space="preserve">, mientras que la segunda opción da como resultado la suma de cada </w:t>
-      </w:r>
-      <w:proofErr w:type="spellStart"/>
-      <w:r>
-        <w:rPr>
-          <w:rFonts w:ascii="Bitstream Vera Serif" w:hAnsi="Bitstream Vera Serif" w:cs="Tahoma"/>
-          <w:color w:val="4F81BD" w:themeColor="accent1"/>
-        </w:rPr>
-        <w:t>departmento_id</w:t>
-      </w:r>
-      <w:proofErr w:type="spellEnd"/>
-      <w:r>
-        <w:rPr>
-          <w:rFonts w:ascii="Bitstream Vera Serif" w:hAnsi="Bitstream Vera Serif" w:cs="Tahoma"/>
-          <w:color w:val="4F81BD" w:themeColor="accent1"/>
-        </w:rPr>
-        <w:t>.</w:t>
+        <w:t xml:space="preserve">Aquí solo te da </w:t>
+      </w:r>
+      <w:r>
+        <w:rPr>
+          <w:rFonts w:ascii="Bitstream Vera Serif" w:hAnsi="Bitstream Vera Serif" w:cs="Tahoma"/>
+          <w:color w:val="4F81BD" w:themeColor="accent1"/>
+        </w:rPr>
+        <w:t>la suma de empleados en cada departamento, sin especificar qué departamento corresponde a cada uno.</w:t>
       </w:r>
     </w:p>
     <w:p>
@@ -2248,13 +2317,23 @@
         <w:t>location_id</w:t>
       </w:r>
       <w:proofErr w:type="spellEnd"/>
-      <w:r>
-        <w:rPr>
-          <w:rFonts w:ascii="Bitstream Vera Serif" w:hAnsi="Bitstream Vera Serif"/>
-          <w:color w:val="4F81BD" w:themeColor="accent1"/>
-          <w:lang w:val="en-US"/>
-        </w:rPr>
-        <w:t xml:space="preserve">) </w:t>
+      <w:proofErr w:type="gramStart"/>
+      <w:r>
+        <w:rPr>
+          <w:rFonts w:ascii="Bitstream Vera Serif" w:hAnsi="Bitstream Vera Serif"/>
+          <w:color w:val="4F81BD" w:themeColor="accent1"/>
+          <w:lang w:val="en-US"/>
+        </w:rPr>
+        <w:t>) ,</w:t>
+      </w:r>
+      <w:proofErr w:type="gramEnd"/>
+      <w:r>
+        <w:rPr>
+          <w:rFonts w:ascii="Bitstream Vera Serif" w:hAnsi="Bitstream Vera Serif"/>
+          <w:color w:val="4F81BD" w:themeColor="accent1"/>
+          <w:lang w:val="en-US"/>
+        </w:rPr>
+        <w:t xml:space="preserve"> city</w:t>
       </w:r>
     </w:p>
     <w:p>
@@ -2305,6 +2384,7 @@
           <w:color w:val="4F81BD" w:themeColor="accent1"/>
           <w:lang w:val="en-US"/>
         </w:rPr>
+        <w:lastRenderedPageBreak/>
         <w:t>order by 1 desc</w:t>
       </w:r>
     </w:p>
@@ -2334,6 +2414,7 @@
         <w:t xml:space="preserve">8)-Construya una consulta que devuelva el salario medio, máximo y mínimo de los empleados agrupado por </w:t>
       </w:r>
       <w:proofErr w:type="spellStart"/>
+      <w:proofErr w:type="gramStart"/>
       <w:r>
         <w:rPr>
           <w:rFonts w:ascii="Bitstream Vera Serif" w:hAnsi="Bitstream Vera Serif" w:cs="Tahoma"/>
@@ -2343,6 +2424,7 @@
         <w:t>departamento.Etiquete</w:t>
       </w:r>
       <w:proofErr w:type="spellEnd"/>
+      <w:proofErr w:type="gramEnd"/>
       <w:r>
         <w:rPr>
           <w:rFonts w:ascii="Bitstream Vera Serif" w:hAnsi="Bitstream Vera Serif" w:cs="Tahoma"/>
@@ -2436,8 +2518,18 @@
           <w:color w:val="4F81BD" w:themeColor="accent1"/>
           <w:lang w:val="en-US"/>
         </w:rPr>
-        <w:t>where DEPARTMENT_ID = 110 OR DEPARTMENT_ID = 20;</w:t>
-      </w:r>
+        <w:t xml:space="preserve">where DEPARTMENT_ID = 110 OR DEPARTMENT_ID = </w:t>
+      </w:r>
+      <w:proofErr w:type="gramStart"/>
+      <w:r>
+        <w:rPr>
+          <w:rFonts w:ascii="Bitstream Vera Serif" w:hAnsi="Bitstream Vera Serif"/>
+          <w:color w:val="4F81BD" w:themeColor="accent1"/>
+          <w:lang w:val="en-US"/>
+        </w:rPr>
+        <w:t>20;</w:t>
+      </w:r>
+      <w:proofErr w:type="gramEnd"/>
     </w:p>
     <w:p>
       <w:pPr>
@@ -2679,7 +2771,6 @@
           <w:szCs w:val="20"/>
           <w:lang w:val="en-US"/>
         </w:rPr>
-        <w:lastRenderedPageBreak/>
         <w:t>update employees set salary=0</w:t>
       </w:r>
     </w:p>
@@ -2895,7 +2986,9 @@
       <w:pPr>
         <w:ind w:firstLine="708"/>
         <w:rPr>
-          <w:rFonts w:ascii="Bitstream Vera Serif" w:hAnsi="Bitstream Vera Serif"/>
+          <w:rFonts w:ascii="Bitstream Vera Serif" w:hAnsi="Bitstream Vera Serif" w:cs="Tahoma"/>
+          <w:sz w:val="20"/>
+          <w:szCs w:val="20"/>
         </w:rPr>
       </w:pPr>
       <w:proofErr w:type="spellStart"/>
@@ -2921,6 +3014,29 @@
       <w:pPr>
         <w:rPr>
           <w:rFonts w:ascii="Bitstream Vera Serif" w:hAnsi="Bitstream Vera Serif"/>
+          <w:color w:val="4F81BD" w:themeColor="accent1"/>
+        </w:rPr>
+      </w:pPr>
+      <w:r>
+        <w:rPr>
+          <w:rFonts w:ascii="Bitstream Vera Serif" w:hAnsi="Bitstream Vera Serif"/>
+          <w:color w:val="4F81BD" w:themeColor="accent1"/>
+        </w:rPr>
+        <w:t>Se modificó el resultado.</w:t>
+      </w:r>
+    </w:p>
+    <w:p>
+      <w:pPr>
+        <w:rPr>
+          <w:rFonts w:ascii="Bitstream Vera Serif" w:hAnsi="Bitstream Vera Serif"/>
+          <w:color w:val="4F81BD" w:themeColor="accent1"/>
+        </w:rPr>
+      </w:pPr>
+    </w:p>
+    <w:p>
+      <w:pPr>
+        <w:rPr>
+          <w:rFonts w:ascii="Bitstream Vera Serif" w:hAnsi="Bitstream Vera Serif"/>
           <w:lang w:val="en-US"/>
         </w:rPr>
       </w:pPr>
@@ -2974,6 +3090,7 @@
           <w:color w:val="4F81BD" w:themeColor="accent1"/>
           <w:lang w:val="en-US"/>
         </w:rPr>
+        <w:lastRenderedPageBreak/>
         <w:t>SELECT MAX(salary),MIN(salary),MAX(salary)-MIN(salary) AS DIFFERENCE FROM Employees;</w:t>
       </w:r>
     </w:p>
@@ -2992,6 +3109,7 @@
           <w:rFonts w:ascii="Bitstream Vera Serif" w:hAnsi="Bitstream Vera Serif" w:cs="Tahoma"/>
           <w:sz w:val="20"/>
           <w:szCs w:val="20"/>
+          <w:lang w:val="en-US"/>
         </w:rPr>
       </w:pPr>
       <w:r>
@@ -3036,7 +3154,107 @@
           <w:sz w:val="20"/>
           <w:szCs w:val="20"/>
         </w:rPr>
-        <w:t xml:space="preserve"> no tengan la cadena de caracteres REP. Ordenar desde el mayor al menor salario.</w:t>
+        <w:t xml:space="preserve"> no tengan la cadena de caracteres REP. </w:t>
+      </w:r>
+      <w:proofErr w:type="spellStart"/>
+      <w:r>
+        <w:rPr>
+          <w:rFonts w:ascii="Bitstream Vera Serif" w:hAnsi="Bitstream Vera Serif" w:cs="Tahoma"/>
+          <w:sz w:val="20"/>
+          <w:szCs w:val="20"/>
+          <w:lang w:val="en-US"/>
+        </w:rPr>
+        <w:t>Ordenar</w:t>
+      </w:r>
+      <w:proofErr w:type="spellEnd"/>
+      <w:r>
+        <w:rPr>
+          <w:rFonts w:ascii="Bitstream Vera Serif" w:hAnsi="Bitstream Vera Serif" w:cs="Tahoma"/>
+          <w:sz w:val="20"/>
+          <w:szCs w:val="20"/>
+          <w:lang w:val="en-US"/>
+        </w:rPr>
+        <w:t xml:space="preserve"> </w:t>
+      </w:r>
+      <w:proofErr w:type="spellStart"/>
+      <w:r>
+        <w:rPr>
+          <w:rFonts w:ascii="Bitstream Vera Serif" w:hAnsi="Bitstream Vera Serif" w:cs="Tahoma"/>
+          <w:sz w:val="20"/>
+          <w:szCs w:val="20"/>
+          <w:lang w:val="en-US"/>
+        </w:rPr>
+        <w:t>desde</w:t>
+      </w:r>
+      <w:proofErr w:type="spellEnd"/>
+      <w:r>
+        <w:rPr>
+          <w:rFonts w:ascii="Bitstream Vera Serif" w:hAnsi="Bitstream Vera Serif" w:cs="Tahoma"/>
+          <w:sz w:val="20"/>
+          <w:szCs w:val="20"/>
+          <w:lang w:val="en-US"/>
+        </w:rPr>
+        <w:t xml:space="preserve"> </w:t>
+      </w:r>
+      <w:proofErr w:type="spellStart"/>
+      <w:r>
+        <w:rPr>
+          <w:rFonts w:ascii="Bitstream Vera Serif" w:hAnsi="Bitstream Vera Serif" w:cs="Tahoma"/>
+          <w:sz w:val="20"/>
+          <w:szCs w:val="20"/>
+          <w:lang w:val="en-US"/>
+        </w:rPr>
+        <w:t>el</w:t>
+      </w:r>
+      <w:proofErr w:type="spellEnd"/>
+      <w:r>
+        <w:rPr>
+          <w:rFonts w:ascii="Bitstream Vera Serif" w:hAnsi="Bitstream Vera Serif" w:cs="Tahoma"/>
+          <w:sz w:val="20"/>
+          <w:szCs w:val="20"/>
+          <w:lang w:val="en-US"/>
+        </w:rPr>
+        <w:t xml:space="preserve"> mayor al </w:t>
+      </w:r>
+      <w:proofErr w:type="spellStart"/>
+      <w:r>
+        <w:rPr>
+          <w:rFonts w:ascii="Bitstream Vera Serif" w:hAnsi="Bitstream Vera Serif" w:cs="Tahoma"/>
+          <w:sz w:val="20"/>
+          <w:szCs w:val="20"/>
+          <w:lang w:val="en-US"/>
+        </w:rPr>
+        <w:t>menor</w:t>
+      </w:r>
+      <w:proofErr w:type="spellEnd"/>
+      <w:r>
+        <w:rPr>
+          <w:rFonts w:ascii="Bitstream Vera Serif" w:hAnsi="Bitstream Vera Serif" w:cs="Tahoma"/>
+          <w:sz w:val="20"/>
+          <w:szCs w:val="20"/>
+          <w:lang w:val="en-US"/>
+        </w:rPr>
+        <w:t xml:space="preserve"> </w:t>
+      </w:r>
+      <w:proofErr w:type="spellStart"/>
+      <w:r>
+        <w:rPr>
+          <w:rFonts w:ascii="Bitstream Vera Serif" w:hAnsi="Bitstream Vera Serif" w:cs="Tahoma"/>
+          <w:sz w:val="20"/>
+          <w:szCs w:val="20"/>
+          <w:lang w:val="en-US"/>
+        </w:rPr>
+        <w:t>salario</w:t>
+      </w:r>
+      <w:proofErr w:type="spellEnd"/>
+      <w:r>
+        <w:rPr>
+          <w:rFonts w:ascii="Bitstream Vera Serif" w:hAnsi="Bitstream Vera Serif" w:cs="Tahoma"/>
+          <w:sz w:val="20"/>
+          <w:szCs w:val="20"/>
+          <w:lang w:val="en-US"/>
+        </w:rPr>
+        <w:t>.</w:t>
       </w:r>
     </w:p>
     <w:p>
@@ -3419,6 +3637,7 @@
       <w:pPr>
         <w:rPr>
           <w:rFonts w:ascii="Bitstream Vera Serif" w:hAnsi="Bitstream Vera Serif"/>
+          <w:color w:val="4F81BD" w:themeColor="accent1"/>
         </w:rPr>
       </w:pPr>
     </w:p>
@@ -3592,29 +3811,49 @@
           <w:szCs w:val="20"/>
           <w:lang w:val="en-US"/>
         </w:rPr>
-        <w:t xml:space="preserve">  ) c1 JOIN </w:t>
-      </w:r>
-      <w:proofErr w:type="spellStart"/>
-      <w:r>
-        <w:rPr>
-          <w:rFonts w:ascii="Bitstream Vera Serif" w:hAnsi="Bitstream Vera Serif" w:cs="Tahoma"/>
-          <w:color w:val="4F81BD" w:themeColor="accent1"/>
-          <w:sz w:val="20"/>
-          <w:szCs w:val="20"/>
-          <w:lang w:val="en-US"/>
-        </w:rPr>
-        <w:t>employeeS</w:t>
-      </w:r>
-      <w:proofErr w:type="spellEnd"/>
-      <w:r>
-        <w:rPr>
-          <w:rFonts w:ascii="Bitstream Vera Serif" w:hAnsi="Bitstream Vera Serif" w:cs="Tahoma"/>
-          <w:color w:val="4F81BD" w:themeColor="accent1"/>
-          <w:sz w:val="20"/>
-          <w:szCs w:val="20"/>
-          <w:lang w:val="en-US"/>
-        </w:rPr>
-        <w:t xml:space="preserve"> USING(SALARY,DEPARTMENT_ID)</w:t>
+        <w:t xml:space="preserve">  ) c1 JOIN employee</w:t>
+      </w:r>
+      <w:r>
+        <w:rPr>
+          <w:rFonts w:ascii="Bitstream Vera Serif" w:hAnsi="Bitstream Vera Serif" w:cs="Tahoma"/>
+          <w:color w:val="4F81BD" w:themeColor="accent1"/>
+          <w:sz w:val="20"/>
+          <w:szCs w:val="20"/>
+          <w:lang w:val="en-US"/>
+        </w:rPr>
+        <w:t>s</w:t>
+      </w:r>
+      <w:r>
+        <w:rPr>
+          <w:rFonts w:ascii="Bitstream Vera Serif" w:hAnsi="Bitstream Vera Serif" w:cs="Tahoma"/>
+          <w:color w:val="4F81BD" w:themeColor="accent1"/>
+          <w:sz w:val="20"/>
+          <w:szCs w:val="20"/>
+          <w:lang w:val="en-US"/>
+        </w:rPr>
+        <w:t xml:space="preserve"> USING(</w:t>
+      </w:r>
+      <w:proofErr w:type="gramStart"/>
+      <w:r>
+        <w:rPr>
+          <w:rFonts w:ascii="Bitstream Vera Serif" w:hAnsi="Bitstream Vera Serif" w:cs="Tahoma"/>
+          <w:color w:val="4F81BD" w:themeColor="accent1"/>
+          <w:sz w:val="20"/>
+          <w:szCs w:val="20"/>
+          <w:lang w:val="en-US"/>
+        </w:rPr>
+        <w:t>SALARY,DEPARTMENT</w:t>
+      </w:r>
+      <w:proofErr w:type="gramEnd"/>
+      <w:r>
+        <w:rPr>
+          <w:rFonts w:ascii="Bitstream Vera Serif" w:hAnsi="Bitstream Vera Serif" w:cs="Tahoma"/>
+          <w:color w:val="4F81BD" w:themeColor="accent1"/>
+          <w:sz w:val="20"/>
+          <w:szCs w:val="20"/>
+          <w:lang w:val="en-US"/>
+        </w:rPr>
+        <w:t>_ID)</w:t>
       </w:r>
     </w:p>
     <w:p>

</xml_diff>